<commit_message>
revisi pertama selesai, otw bimbingan, semangat.......
</commit_message>
<xml_diff>
--- a/2. Proposal/DRAFT_PROPOSAL.docx
+++ b/2. Proposal/DRAFT_PROPOSAL.docx
@@ -277,7 +277,7 @@
               </wp:anchor>
             </w:drawing>
           </mc:Choice>
-          <mc:Fallback xmlns:sl="http://schemas.openxmlformats.org/schemaLibrary/2006/main" xmlns:a="http://schemas.openxmlformats.org/drawingml/2006/main" xmlns:pic="http://schemas.openxmlformats.org/drawingml/2006/picture" xmlns:c="http://schemas.openxmlformats.org/drawingml/2006/chart" xmlns:lc="http://schemas.openxmlformats.org/drawingml/2006/lockedCanvas" xmlns:dgm="http://schemas.openxmlformats.org/drawingml/2006/diagram">
+          <mc:Fallback xmlns:dgm="http://schemas.openxmlformats.org/drawingml/2006/diagram" xmlns:lc="http://schemas.openxmlformats.org/drawingml/2006/lockedCanvas" xmlns:c="http://schemas.openxmlformats.org/drawingml/2006/chart" xmlns:pic="http://schemas.openxmlformats.org/drawingml/2006/picture" xmlns:a="http://schemas.openxmlformats.org/drawingml/2006/main" xmlns:sl="http://schemas.openxmlformats.org/schemaLibrary/2006/main">
             <w:drawing>
               <wp:anchor allowOverlap="1" behindDoc="0" distB="4294967295" distT="4294967295" distL="114300" distR="114300" hidden="0" layoutInCell="1" locked="0" relativeHeight="0" simplePos="0">
                 <wp:simplePos x="0" y="0"/>
@@ -533,16 +533,88 @@
           <w:color w:val="000000"/>
           <w:sz w:val="24"/>
           <w:szCs w:val="24"/>
-        </w:rPr>
-      </w:pPr>
-      <w:r>
-        <w:rPr>
-          <w:rFonts w:ascii="Times New Roman" w:eastAsia="Times New Roman" w:hAnsi="Times New Roman"/>
-          <w:color w:val="000000"/>
-          <w:sz w:val="24"/>
-          <w:szCs w:val="24"/>
-        </w:rPr>
-        <w:t xml:space="preserve">Untuk dapat terus memenuhi kebutuhan konsumen, hal penting yang harus diperhatikan oleh pelaku usaha retail yaitu manajemen persediaan stok barang. Dapat dibayangkan jika pelanggan tidak mendapatkan barang yang dibutuhkan karena alasan kehabisan persediaan dan ini terjadi berulang kali, tentu hal ini dapat menurunkan citra toko tersebut. Selain itu, kurangnya perhatian dalam mengelola persediaan barang dapat menjadi salah satu penyebab menurunya keuntungan dan kehilangan </w:t>
+          <w:lang w:val="en-US"/>
+        </w:rPr>
+      </w:pPr>
+      <w:r>
+        <w:rPr>
+          <w:rFonts w:ascii="Times New Roman" w:eastAsia="Times New Roman" w:hAnsi="Times New Roman"/>
+          <w:color w:val="000000"/>
+          <w:sz w:val="24"/>
+          <w:szCs w:val="24"/>
+        </w:rPr>
+        <w:t>Untuk dapat terus memenuhi kebutuhan konsumen, hal penting yang harus diperhatikan oleh pelaku usaha retail yaitu ma</w:t>
+      </w:r>
+      <w:r>
+        <w:rPr>
+          <w:rFonts w:ascii="Times New Roman" w:eastAsia="Times New Roman" w:hAnsi="Times New Roman"/>
+          <w:color w:val="000000"/>
+          <w:sz w:val="24"/>
+          <w:szCs w:val="24"/>
+        </w:rPr>
+        <w:t>najemen persediaan stok barang.</w:t>
+      </w:r>
+      <w:r>
+        <w:rPr>
+          <w:rFonts w:ascii="Times New Roman" w:eastAsia="Times New Roman" w:hAnsi="Times New Roman"/>
+          <w:color w:val="000000"/>
+          <w:sz w:val="24"/>
+          <w:szCs w:val="24"/>
+          <w:lang w:val="en-US"/>
+        </w:rPr>
+        <w:t xml:space="preserve"> </w:t>
+      </w:r>
+      <w:r>
+        <w:rPr>
+          <w:rFonts w:ascii="Times New Roman" w:eastAsia="Times New Roman" w:hAnsi="Times New Roman"/>
+          <w:color w:val="000000"/>
+          <w:sz w:val="24"/>
+          <w:szCs w:val="24"/>
+          <w:lang w:val="en-US"/>
+        </w:rPr>
+        <w:t>Ha</w:t>
+      </w:r>
+      <w:r>
+        <w:rPr>
+          <w:rFonts w:ascii="Times New Roman" w:eastAsia="Times New Roman" w:hAnsi="Times New Roman"/>
+          <w:color w:val="000000"/>
+          <w:sz w:val="24"/>
+          <w:szCs w:val="24"/>
+          <w:lang w:val="en-US"/>
+        </w:rPr>
+        <w:t>dri Mulya (2010:214) menjelaskan bahwa persediaan stok barang adalah aktiva yang tersedia untuk kegiatan usaha normal perusahaan, aktiva</w:t>
+      </w:r>
+      <w:r>
+        <w:rPr>
+          <w:rFonts w:ascii="Times New Roman" w:eastAsia="Times New Roman" w:hAnsi="Times New Roman"/>
+          <w:color w:val="000000"/>
+          <w:sz w:val="24"/>
+          <w:szCs w:val="24"/>
+          <w:lang w:val="en-US"/>
+        </w:rPr>
+        <w:t xml:space="preserve"> dalam proses produksi dan atau dalam perjalanan atau dalam bentuk bahan baku atau perlengkapan untuk digunakan dalam proses produksi atau pemberian jasa.</w:t>
+      </w:r>
+    </w:p>
+    <w:p>
+      <w:pPr>
+        <w:spacing w:after="0" w:line="480" w:lineRule="auto"/>
+        <w:ind w:right="90" w:firstLine="709"/>
+        <w:jc w:val="both"/>
+        <w:rPr>
+          <w:rFonts w:ascii="Times New Roman" w:eastAsia="Times New Roman" w:hAnsi="Times New Roman"/>
+          <w:color w:val="000000"/>
+          <w:sz w:val="24"/>
+          <w:szCs w:val="24"/>
+        </w:rPr>
+      </w:pPr>
+      <w:r>
+        <w:rPr>
+          <w:rFonts w:ascii="Times New Roman" w:eastAsia="Times New Roman" w:hAnsi="Times New Roman"/>
+          <w:color w:val="000000"/>
+          <w:sz w:val="24"/>
+          <w:szCs w:val="24"/>
+        </w:rPr>
+        <w:t xml:space="preserve">Dapat dibayangkan jika pelanggan tidak mendapatkan barang yang dibutuhkan karena alasan kehabisan persediaan dan ini terjadi berulang kali, tentu hal ini dapat menurunkan citra toko tersebut. Selain itu, kurangnya perhatian dalam mengelola persediaan barang dapat menjadi salah satu penyebab menurunya keuntungan dan kehilangan </w:t>
       </w:r>
       <w:r>
         <w:rPr>
@@ -598,7 +670,17 @@
           <w:sz w:val="24"/>
           <w:szCs w:val="24"/>
         </w:rPr>
-        <w:t xml:space="preserve">Persediaan stok barang mencakup semua stok yang ada, baik barang yang terdapat di rak toko maupun barang yang ada di gudang. Jadi persedian stok barang merupakan total jumlah barang baik yang sedang dipajang maupun yang masih di simpan. Meski terlihat sederhana, mengelola persediaan barang bukanlah hal yang mudah dilakukan. Jika persediaan </w:t>
+        <w:t xml:space="preserve">Persediaan stok barang mencakup semua stok yang ada, baik barang yang terdapat di rak toko maupun barang yang ada di gudang. Jadi persedian stok barang </w:t>
+      </w:r>
+      <w:r>
+        <w:rPr>
+          <w:rFonts w:ascii="Times New Roman" w:eastAsia="Times New Roman" w:hAnsi="Times New Roman"/>
+          <w:color w:val="000000"/>
+          <w:sz w:val="24"/>
+          <w:szCs w:val="24"/>
+        </w:rPr>
+        <w:lastRenderedPageBreak/>
+        <w:t xml:space="preserve">merupakan total jumlah barang baik yang sedang dipajang maupun yang masih di simpan. Meski terlihat sederhana, mengelola persediaan barang bukanlah hal yang mudah dilakukan. Jika persediaan </w:t>
       </w:r>
       <w:r>
         <w:rPr>
@@ -615,17 +697,7 @@
           <w:sz w:val="24"/>
           <w:szCs w:val="24"/>
         </w:rPr>
-        <w:t xml:space="preserve"> terlalu banyak tentu dana yang dikeluarkan juga besar seperti peningkatan biaya operasional tokoh, biaya </w:t>
-      </w:r>
-      <w:r>
-        <w:rPr>
-          <w:rFonts w:ascii="Times New Roman" w:eastAsia="Times New Roman" w:hAnsi="Times New Roman"/>
-          <w:color w:val="000000"/>
-          <w:sz w:val="24"/>
-          <w:szCs w:val="24"/>
-        </w:rPr>
-        <w:lastRenderedPageBreak/>
-        <w:t xml:space="preserve">penyimpanan dan lain sebagainya. Persediaan barang yang terlalu banyak juga beresiko </w:t>
+        <w:t xml:space="preserve"> terlalu banyak tentu dana yang dikeluarkan juga besar seperti peningkatan biaya operasional tokoh, biaya penyimpanan dan lain sebagainya. Persediaan barang yang terlalu banyak juga beresiko </w:t>
       </w:r>
       <w:r>
         <w:rPr>
@@ -825,17 +897,8 @@
           <w:sz w:val="24"/>
           <w:szCs w:val="24"/>
         </w:rPr>
-        <w:t xml:space="preserve">Ayat diatas menjelaskan bahwa Allah swt memerintahkan kepada kaum Muslimin agar memenuhi hak keluarga dekat, orang-orang miskin, dan orang-orang yang dalam perjalanan. Hak yang harus dipenuhi itu ialah: mempererat tali persaudaraan dan hubungan kasih sayang, mengunjungi rumahnya dan bersikap </w:t>
-      </w:r>
-      <w:r>
-        <w:rPr>
-          <w:rFonts w:ascii="Times New Roman" w:eastAsia="Times New Roman" w:hAnsi="Times New Roman"/>
-          <w:color w:val="000000"/>
-          <w:sz w:val="24"/>
-          <w:szCs w:val="24"/>
-        </w:rPr>
         <w:lastRenderedPageBreak/>
-        <w:t>sopan santun, serta membantu meringankan penderitaan yang mereka alami. Sekiranya ada di antara keluarga dekat, ataupun orang-orang miskin dan orang-orang yang dalam perjalanan itu memerlukan biaya untuk keperluan hidupnya maka hendaklah diberi bantuan secukupnya untuk memenuhi kebutuhan mereka. Orang-orang yang dalam perjalanan yang patut diringankan penderitaannya ialah orang yang melakukan perjalanan karena tujuan-tujuan yang dibenarkan oleh agama. Orang yang demikian keadaannya perlu dibantu dan ditolong agar bisa mencapai tujuannya.</w:t>
+        <w:t>Ayat diatas menjelaskan bahwa Allah swt memerintahkan kepada kaum Muslimin agar memenuhi hak keluarga dekat, orang-orang miskin, dan orang-orang yang dalam perjalanan. Hak yang harus dipenuhi itu ialah: mempererat tali persaudaraan dan hubungan kasih sayang, mengunjungi rumahnya dan bersikap sopan santun, serta membantu meringankan penderitaan yang mereka alami. Sekiranya ada di antara keluarga dekat, ataupun orang-orang miskin dan orang-orang yang dalam perjalanan itu memerlukan biaya untuk keperluan hidupnya maka hendaklah diberi bantuan secukupnya untuk memenuhi kebutuhan mereka. Orang-orang yang dalam perjalanan yang patut diringankan penderitaannya ialah orang yang melakukan perjalanan karena tujuan-tujuan yang dibenarkan oleh agama. Orang yang demikian keadaannya perlu dibantu dan ditolong agar bisa mencapai tujuannya.</w:t>
       </w:r>
     </w:p>
     <w:p>
@@ -905,7 +968,7 @@
           <w:sz w:val="24"/>
           <w:szCs w:val="24"/>
         </w:rPr>
-        <w:t xml:space="preserve">Berdasarkan tafsir diatas, maka dapata disimpulkan bahwa konsep manajemen sejalan dengan pandangan islam bahwa kita dianjurkan untuk bagaimana kita harus mengatur dan memenuhi hak keluarga dekat, orang-orang miskin, dan orang-orang yang dalam perjalanan, mengatur dalam artian tidak memberikan bantuan secara berlebihan dan hanya memberikan bantuan kepada orang dengan tujuan yang dibenatkan oleh agama. Selain itu, kita diperintahkan untuk dapat mengatur bagaimana membelanjakan harata dengan secermat-cermatnya agar sesuai dengan kebutuhan, serta tidak menginfakkan harta kepada </w:t>
+        <w:t xml:space="preserve">Berdasarkan tafsir diatas, maka dapata disimpulkan bahwa konsep manajemen sejalan dengan pandangan islam bahwa kita dianjurkan untuk bagaimana kita harus mengatur dan memenuhi hak keluarga dekat, orang-orang miskin, dan orang-orang yang dalam perjalanan, mengatur dalam artian tidak </w:t>
       </w:r>
       <w:r>
         <w:rPr>
@@ -915,7 +978,7 @@
           <w:szCs w:val="24"/>
         </w:rPr>
         <w:lastRenderedPageBreak/>
-        <w:t xml:space="preserve">orang-orang yang tidak berhak menerimanya, atau memberikan harta melebihi dari yang seharusnya. </w:t>
+        <w:t xml:space="preserve">memberikan bantuan secara berlebihan dan hanya memberikan bantuan kepada orang dengan tujuan yang dibenatkan oleh agama. Selain itu, kita diperintahkan untuk dapat mengatur bagaimana membelanjakan harata dengan secermat-cermatnya agar sesuai dengan kebutuhan, serta tidak menginfakkan harta kepada orang-orang yang tidak berhak menerimanya, atau memberikan harta melebihi dari yang seharusnya. </w:t>
       </w:r>
       <w:r>
         <w:rPr>
@@ -985,7 +1048,33 @@
           <w:sz w:val="24"/>
           <w:szCs w:val="24"/>
         </w:rPr>
-        <w:t xml:space="preserve"> persediaan merupakan upaya pemantauan persediaan untuk menjaga agar persediaan tersebut selalu dapat mencukupi kebutuhan pelanggan tanpa mengalami kelebihan atau kekurangan. Dengan melakukan </w:t>
+        <w:t xml:space="preserve"> persediaan merupakan upaya pemantauan persediaan untuk menjaga agar persediaan tersebut selalu dapat mencukupi kebutuhan pelanggan tanpa mengalami kelebihan atau kekurangan. </w:t>
+      </w:r>
+      <w:r>
+        <w:rPr>
+          <w:rFonts w:ascii="Times New Roman" w:eastAsia="Times New Roman" w:hAnsi="Times New Roman"/>
+          <w:sz w:val="24"/>
+          <w:szCs w:val="24"/>
+        </w:rPr>
+        <w:t>Monitoring merupakan sebuah kegiatan untuk menjamin akan tercapainya semua tujuan organisasi dan manajemen (Handoko, 1995).</w:t>
+      </w:r>
+      <w:r>
+        <w:rPr>
+          <w:rFonts w:ascii="Times New Roman" w:eastAsia="Times New Roman" w:hAnsi="Times New Roman"/>
+          <w:sz w:val="24"/>
+          <w:szCs w:val="24"/>
+          <w:lang w:val="en-US"/>
+        </w:rPr>
+        <w:t xml:space="preserve"> </w:t>
+      </w:r>
+      <w:r>
+        <w:rPr>
+          <w:rFonts w:ascii="Times New Roman" w:eastAsia="Times New Roman" w:hAnsi="Times New Roman"/>
+          <w:color w:val="000000"/>
+          <w:sz w:val="24"/>
+          <w:szCs w:val="24"/>
+        </w:rPr>
+        <w:t xml:space="preserve">Dengan melakukan </w:t>
       </w:r>
       <w:r>
         <w:rPr>
@@ -1060,7 +1149,17 @@
           <w:sz w:val="24"/>
           <w:szCs w:val="24"/>
         </w:rPr>
-        <w:t xml:space="preserve"> teknologi informasi yang baik, dapat membuat pengelolaan data kegiatan operasional menjadi terstruktur dengan lebih baik. Pengelolaan data yang terstruktur akan sejalan dengan bertambahnya kinerja dan produktivitas dalam mengelola persediaan stok barang.</w:t>
+        <w:t xml:space="preserve"> teknologi informasi yang baik, dapat </w:t>
+      </w:r>
+      <w:r>
+        <w:rPr>
+          <w:rFonts w:ascii="Times New Roman" w:eastAsia="Times New Roman" w:hAnsi="Times New Roman"/>
+          <w:color w:val="000000"/>
+          <w:sz w:val="24"/>
+          <w:szCs w:val="24"/>
+        </w:rPr>
+        <w:lastRenderedPageBreak/>
+        <w:t>membuat pengelolaan data kegiatan operasional menjadi terstruktur dengan lebih baik. Pengelolaan data yang terstruktur akan sejalan dengan bertambahnya kinerja dan produktivitas dalam mengelola persediaan stok barang.</w:t>
       </w:r>
     </w:p>
     <w:p>
@@ -1139,17 +1238,7 @@
           <w:sz w:val="24"/>
           <w:szCs w:val="24"/>
         </w:rPr>
-        <w:t xml:space="preserve">dan </w:t>
-      </w:r>
-      <w:r>
-        <w:rPr>
-          <w:rFonts w:ascii="Times New Roman" w:eastAsia="Times New Roman" w:hAnsi="Times New Roman"/>
-          <w:color w:val="000000"/>
-          <w:sz w:val="24"/>
-          <w:szCs w:val="24"/>
-        </w:rPr>
-        <w:lastRenderedPageBreak/>
-        <w:t>lain-lain dalam memantau proses operasional yang sedang berlangsung sehingga data yang disajikan terlihat lebih menarik dan mudah dipahami.</w:t>
+        <w:t>dan lain-lain dalam memantau proses operasional yang sedang berlangsung sehingga data yang disajikan terlihat lebih menarik dan mudah dipahami.</w:t>
       </w:r>
     </w:p>
     <w:p>
@@ -1276,7 +1365,16 @@
           <w:sz w:val="24"/>
           <w:szCs w:val="24"/>
         </w:rPr>
-        <w:t>Dalam ayat ini diterangkan bahwa tugas yang dibebankan kepada kedua malaikat itu ialah bahwa tiada satu kata pun yang diucapkan seseorang kecuali di sampingnya malaikat yang mengawasi dan mencatat amal perbuatannya. Al-hasan al-Basri dalam menafsirkan ayat ini berkata, “Wahai anak-anak adam, telah disiapkan untuk kamu sebuah daftar dan telah ditugasi malaikat untuk mencatat segala amalanmu, yang satu disebelah kanan dan yang satu disebelah kiri. Adapun yang berada di sebelah kananmu adalah yang mencatat kebaikan dan yang satu lagi dikirimu mencatat kejahatan. Oleh karena itu, terserah kepadamu apakah kamu mau memperkecil atau memperbesar amal dan perbuatan amal jahatmu. Kamu diberi kebebasan dan bertanggung jawab terhadapnya dan nanti setelah mati daftar itu akan ditutup dan digantungkan pada lehermu, masuk sama-sama kedalam kubur sampai kamu dibangkitkan pada hari kiamat (Tafsir Kementrian Agama, 2019).</w:t>
+        <w:t xml:space="preserve">Dalam ayat ini diterangkan bahwa tugas yang dibebankan kepada kedua malaikat itu ialah bahwa tiada satu kata pun yang diucapkan seseorang kecuali di sampingnya malaikat yang mengawasi dan mencatat amal perbuatannya. Al-hasan al-Basri dalam menafsirkan ayat ini berkata, “Wahai anak-anak adam, telah disiapkan untuk kamu sebuah daftar dan telah ditugasi malaikat untuk mencatat segala amalanmu, yang satu disebelah kanan dan yang satu disebelah kiri. Adapun yang berada di sebelah kananmu adalah yang mencatat kebaikan dan yang satu lagi dikirimu mencatat kejahatan. Oleh karena itu, terserah kepadamu apakah kamu mau memperkecil atau memperbesar amal dan perbuatan amal jahatmu. </w:t>
+      </w:r>
+      <w:r>
+        <w:rPr>
+          <w:rFonts w:ascii="Times New Roman" w:eastAsia="Times New Roman" w:hAnsi="Times New Roman"/>
+          <w:sz w:val="24"/>
+          <w:szCs w:val="24"/>
+        </w:rPr>
+        <w:lastRenderedPageBreak/>
+        <w:t>Kamu diberi kebebasan dan bertanggung jawab terhadapnya dan nanti setelah mati daftar itu akan ditutup dan digantungkan pada lehermu, masuk sama-sama kedalam kubur sampai kamu dibangkitkan pada hari kiamat (Tafsir Kementrian Agama, 2019).</w:t>
       </w:r>
     </w:p>
     <w:p>
@@ -1297,7 +1395,186 @@
           <w:sz w:val="24"/>
           <w:szCs w:val="24"/>
         </w:rPr>
-        <w:t xml:space="preserve">Ayat diatas menerangkan bahwa tidak akan ada suatu kata yang diucapkan yang didalamnya mengandung kebaikan maupun kejahatan, yang melainkan ada </w:t>
+        <w:t xml:space="preserve">Ayat diatas menerangkan bahwa tidak akan ada suatu kata yang diucapkan yang didalamnya mengandung kebaikan maupun kejahatan, yang melainkan ada disisi-nya malaikat pengawas yang selalu siap mencatat dengan sangat teliti yang dimana malaikat </w:t>
+      </w:r>
+      <w:r>
+        <w:rPr>
+          <w:rFonts w:ascii="Times New Roman" w:eastAsia="Times New Roman" w:hAnsi="Times New Roman"/>
+          <w:sz w:val="24"/>
+          <w:szCs w:val="24"/>
+        </w:rPr>
+        <w:t xml:space="preserve">yang dimaksud adalah Raqib dan </w:t>
+      </w:r>
+      <w:r>
+        <w:rPr>
+          <w:rFonts w:ascii="Times New Roman" w:eastAsia="Times New Roman" w:hAnsi="Times New Roman"/>
+          <w:sz w:val="24"/>
+          <w:szCs w:val="24"/>
+          <w:lang w:val="en-US"/>
+        </w:rPr>
+        <w:t>A</w:t>
+      </w:r>
+      <w:r>
+        <w:rPr>
+          <w:rFonts w:ascii="Times New Roman" w:eastAsia="Times New Roman" w:hAnsi="Times New Roman"/>
+          <w:sz w:val="24"/>
+          <w:szCs w:val="24"/>
+        </w:rPr>
+        <w:t xml:space="preserve">tid. Sama halnya dalam melakukan </w:t>
+      </w:r>
+      <w:r>
+        <w:rPr>
+          <w:rFonts w:ascii="Times New Roman" w:eastAsia="Times New Roman" w:hAnsi="Times New Roman"/>
+          <w:i/>
+          <w:sz w:val="24"/>
+          <w:szCs w:val="24"/>
+        </w:rPr>
+        <w:t xml:space="preserve">monitoring </w:t>
+      </w:r>
+      <w:r>
+        <w:rPr>
+          <w:rFonts w:ascii="Times New Roman" w:eastAsia="Times New Roman" w:hAnsi="Times New Roman"/>
+          <w:sz w:val="24"/>
+          <w:szCs w:val="24"/>
+        </w:rPr>
+        <w:t>persediaan stok barang yang tidak terlepas dari sebuah pengawasan dan pemantauan untuk mendapatkan hasil yang akurat dan memuaskan.</w:t>
+      </w:r>
+      <w:r>
+        <w:rPr>
+          <w:rFonts w:ascii="Times New Roman" w:eastAsia="Times New Roman" w:hAnsi="Times New Roman"/>
+          <w:sz w:val="24"/>
+          <w:szCs w:val="24"/>
+          <w:lang w:val="en-US"/>
+        </w:rPr>
+        <w:t xml:space="preserve"> Dengan adanya sistem monitoring dan forecasting yang akan penulis rancang, diharapkan dapat membantu pelaku usaha retail dalam memantau dan </w:t>
+      </w:r>
+      <w:r>
+        <w:rPr>
+          <w:rFonts w:ascii="Times New Roman" w:eastAsia="Times New Roman" w:hAnsi="Times New Roman"/>
+          <w:i/>
+          <w:sz w:val="24"/>
+          <w:szCs w:val="24"/>
+          <w:lang w:val="en-US"/>
+        </w:rPr>
+        <w:t>memonitoring</w:t>
+      </w:r>
+      <w:r>
+        <w:rPr>
+          <w:rFonts w:ascii="Times New Roman" w:eastAsia="Times New Roman" w:hAnsi="Times New Roman"/>
+          <w:sz w:val="24"/>
+          <w:szCs w:val="24"/>
+          <w:lang w:val="en-US"/>
+        </w:rPr>
+        <w:t xml:space="preserve"> persediaan stok barang yang ada di gudang.</w:t>
+      </w:r>
+    </w:p>
+    <w:p>
+      <w:pPr>
+        <w:spacing w:after="0" w:line="480" w:lineRule="auto"/>
+        <w:ind w:right="90" w:firstLine="720"/>
+        <w:jc w:val="both"/>
+        <w:rPr>
+          <w:rFonts w:ascii="Times New Roman" w:eastAsia="Times New Roman" w:hAnsi="Times New Roman"/>
+          <w:color w:val="000000"/>
+          <w:sz w:val="24"/>
+          <w:szCs w:val="24"/>
+        </w:rPr>
+      </w:pPr>
+      <w:r>
+        <w:rPr>
+          <w:rFonts w:ascii="Times New Roman" w:eastAsia="Times New Roman" w:hAnsi="Times New Roman"/>
+          <w:color w:val="000000"/>
+          <w:sz w:val="24"/>
+          <w:szCs w:val="24"/>
+        </w:rPr>
+        <w:t>Dalam manajemen dan monitoring persediaan stok barang, terdapat beberapa masalah yang harus dihadapi oleh pelaku usaha retail, seperti memperkirakan berapa jumlah barang yang harus dipesan atau didatangkan dan waktu yang tepat untuk melakukan pemesanan barang tersebut. Hal ini penting untuk menghindari penumpukan barang di gudang yang dapat mengakibat ketidakseimbangan antara jumlah persediaan barang dan permintaan pasar.</w:t>
+      </w:r>
+    </w:p>
+    <w:p>
+      <w:pPr>
+        <w:spacing w:after="0" w:line="480" w:lineRule="auto"/>
+        <w:ind w:right="90" w:firstLine="720"/>
+        <w:jc w:val="both"/>
+        <w:rPr>
+          <w:rFonts w:ascii="Times New Roman" w:eastAsia="Times New Roman" w:hAnsi="Times New Roman"/>
+          <w:color w:val="000000"/>
+          <w:sz w:val="24"/>
+          <w:szCs w:val="24"/>
+          <w:lang w:val="en-US"/>
+        </w:rPr>
+      </w:pPr>
+      <w:r>
+        <w:rPr>
+          <w:rFonts w:ascii="Times New Roman" w:eastAsia="Times New Roman" w:hAnsi="Times New Roman"/>
+          <w:color w:val="000000"/>
+          <w:sz w:val="24"/>
+          <w:szCs w:val="24"/>
+        </w:rPr>
+        <w:t xml:space="preserve">Untuk mengatasi masalah tersebut, maka diperlukan sebuah sistem yang dapat </w:t>
+      </w:r>
+      <w:r>
+        <w:rPr>
+          <w:rFonts w:ascii="Times New Roman" w:eastAsia="Times New Roman" w:hAnsi="Times New Roman"/>
+          <w:sz w:val="24"/>
+          <w:szCs w:val="24"/>
+        </w:rPr>
+        <w:t>memprediksi</w:t>
+      </w:r>
+      <w:r>
+        <w:rPr>
+          <w:rFonts w:ascii="Times New Roman" w:eastAsia="Times New Roman" w:hAnsi="Times New Roman"/>
+          <w:color w:val="000000"/>
+          <w:sz w:val="24"/>
+          <w:szCs w:val="24"/>
+        </w:rPr>
+        <w:t xml:space="preserve"> atau </w:t>
+      </w:r>
+      <w:r>
+        <w:rPr>
+          <w:rFonts w:ascii="Times New Roman" w:eastAsia="Times New Roman" w:hAnsi="Times New Roman"/>
+          <w:color w:val="000000"/>
+          <w:sz w:val="24"/>
+          <w:szCs w:val="24"/>
+          <w:lang w:val="en-US"/>
+        </w:rPr>
+        <w:t>memperkirakan</w:t>
+      </w:r>
+      <w:r>
+        <w:rPr>
+          <w:rFonts w:ascii="Times New Roman" w:eastAsia="Times New Roman" w:hAnsi="Times New Roman"/>
+          <w:color w:val="000000"/>
+          <w:sz w:val="24"/>
+          <w:szCs w:val="24"/>
+        </w:rPr>
+        <w:t xml:space="preserve"> kapan waktu yang tepat dan berapa jumlah barang yang akan didatangkan pada masa yang akan datang. </w:t>
+      </w:r>
+      <w:r>
+        <w:rPr>
+          <w:rFonts w:ascii="Times New Roman" w:eastAsia="Times New Roman" w:hAnsi="Times New Roman"/>
+          <w:color w:val="000000"/>
+          <w:sz w:val="24"/>
+          <w:szCs w:val="24"/>
+        </w:rPr>
+        <w:t xml:space="preserve">Prediksi atau </w:t>
+      </w:r>
+      <w:r>
+        <w:rPr>
+          <w:rFonts w:ascii="Times New Roman" w:eastAsia="Times New Roman" w:hAnsi="Times New Roman"/>
+          <w:i/>
+          <w:color w:val="000000"/>
+          <w:sz w:val="24"/>
+          <w:szCs w:val="24"/>
+        </w:rPr>
+        <w:t>forecasting</w:t>
+      </w:r>
+      <w:r>
+        <w:rPr>
+          <w:rFonts w:ascii="Times New Roman" w:eastAsia="Times New Roman" w:hAnsi="Times New Roman"/>
+          <w:color w:val="000000"/>
+          <w:sz w:val="24"/>
+          <w:szCs w:val="24"/>
+        </w:rPr>
+        <w:t xml:space="preserve"> adalah sebuah metode untuk meramalkan informasi di masa </w:t>
       </w:r>
       <w:r>
         <w:rPr>
@@ -1306,77 +1583,155 @@
           <w:szCs w:val="24"/>
         </w:rPr>
         <w:lastRenderedPageBreak/>
-        <w:t xml:space="preserve">disisi-nya malaikat pengawas yang selalu siap mencatat dengan sangat teliti yang dimana malaikat </w:t>
-      </w:r>
-      <w:r>
-        <w:rPr>
-          <w:rFonts w:ascii="Times New Roman" w:eastAsia="Times New Roman" w:hAnsi="Times New Roman"/>
-          <w:sz w:val="24"/>
-          <w:szCs w:val="24"/>
-        </w:rPr>
-        <w:t xml:space="preserve">yang dimaksud adalah Raqib dan </w:t>
-      </w:r>
-      <w:r>
-        <w:rPr>
-          <w:rFonts w:ascii="Times New Roman" w:eastAsia="Times New Roman" w:hAnsi="Times New Roman"/>
+        <w:t>mendatang</w:t>
+      </w:r>
+      <w:r>
+        <w:rPr>
+          <w:rFonts w:ascii="Times New Roman" w:eastAsia="Times New Roman" w:hAnsi="Times New Roman"/>
+          <w:color w:val="000000"/>
+          <w:sz w:val="24"/>
+          <w:szCs w:val="24"/>
+        </w:rPr>
+        <w:t xml:space="preserve"> melalui sekumpulan data historis sebagai acuan. Data historis tersebut dikumpulkan, dipelajari dan dianalisis sehingga </w:t>
+      </w:r>
+      <w:r>
+        <w:rPr>
+          <w:rFonts w:ascii="Times New Roman" w:eastAsia="Times New Roman" w:hAnsi="Times New Roman"/>
+          <w:sz w:val="24"/>
+          <w:szCs w:val="24"/>
+        </w:rPr>
+        <w:t>mendapatkan</w:t>
+      </w:r>
+      <w:r>
+        <w:rPr>
+          <w:rFonts w:ascii="Times New Roman" w:eastAsia="Times New Roman" w:hAnsi="Times New Roman"/>
+          <w:color w:val="000000"/>
+          <w:sz w:val="24"/>
+          <w:szCs w:val="24"/>
+        </w:rPr>
+        <w:t xml:space="preserve"> prediksi yang akurat.</w:t>
+      </w:r>
+      <w:r>
+        <w:rPr>
+          <w:rFonts w:ascii="Times New Roman" w:eastAsia="Times New Roman" w:hAnsi="Times New Roman"/>
+          <w:color w:val="000000"/>
           <w:sz w:val="24"/>
           <w:szCs w:val="24"/>
           <w:lang w:val="en-US"/>
         </w:rPr>
-        <w:t>A</w:t>
-      </w:r>
-      <w:r>
-        <w:rPr>
-          <w:rFonts w:ascii="Times New Roman" w:eastAsia="Times New Roman" w:hAnsi="Times New Roman"/>
-          <w:sz w:val="24"/>
-          <w:szCs w:val="24"/>
-        </w:rPr>
-        <w:t xml:space="preserve">tid. Sama halnya dalam melakukan </w:t>
-      </w:r>
-      <w:r>
-        <w:rPr>
-          <w:rFonts w:ascii="Times New Roman" w:eastAsia="Times New Roman" w:hAnsi="Times New Roman"/>
-          <w:i/>
-          <w:sz w:val="24"/>
-          <w:szCs w:val="24"/>
-        </w:rPr>
-        <w:t xml:space="preserve">monitoring </w:t>
-      </w:r>
-      <w:r>
-        <w:rPr>
-          <w:rFonts w:ascii="Times New Roman" w:eastAsia="Times New Roman" w:hAnsi="Times New Roman"/>
-          <w:sz w:val="24"/>
-          <w:szCs w:val="24"/>
-        </w:rPr>
-        <w:t>persediaan stok barang yang tidak terlepas dari sebuah pengawasan dan pemantauan untuk mendapatkan hasil yang akurat dan memuaskan.</w:t>
-      </w:r>
-      <w:r>
-        <w:rPr>
-          <w:rFonts w:ascii="Times New Roman" w:eastAsia="Times New Roman" w:hAnsi="Times New Roman"/>
+        <w:t xml:space="preserve"> </w:t>
+      </w:r>
+    </w:p>
+    <w:p>
+      <w:pPr>
+        <w:spacing w:after="0" w:line="480" w:lineRule="auto"/>
+        <w:ind w:right="90" w:firstLine="720"/>
+        <w:jc w:val="both"/>
+        <w:rPr>
+          <w:rFonts w:ascii="Times New Roman" w:eastAsia="Times New Roman" w:hAnsi="Times New Roman"/>
+          <w:color w:val="000000"/>
+          <w:sz w:val="24"/>
+          <w:szCs w:val="24"/>
+        </w:rPr>
+      </w:pPr>
+      <w:r>
+        <w:rPr>
+          <w:rFonts w:ascii="Times New Roman" w:eastAsia="Times New Roman" w:hAnsi="Times New Roman"/>
+          <w:color w:val="000000"/>
           <w:sz w:val="24"/>
           <w:szCs w:val="24"/>
           <w:lang w:val="en-US"/>
         </w:rPr>
-        <w:t xml:space="preserve"> Dengan adanya sistem monitoring dan forecasting yang akan penulis rancang, diharapkan dapat membantu pelaku usaha retail dalam memantau dan </w:t>
-      </w:r>
-      <w:r>
-        <w:rPr>
-          <w:rFonts w:ascii="Times New Roman" w:eastAsia="Times New Roman" w:hAnsi="Times New Roman"/>
-          <w:i/>
+        <w:t>Peramalan Penjualan (</w:t>
+      </w:r>
+      <w:r>
+        <w:rPr>
+          <w:rFonts w:ascii="Times New Roman" w:eastAsia="Times New Roman" w:hAnsi="Times New Roman"/>
+          <w:i/>
+          <w:color w:val="000000"/>
           <w:sz w:val="24"/>
           <w:szCs w:val="24"/>
           <w:lang w:val="en-US"/>
         </w:rPr>
-        <w:t>memonitoring</w:t>
-      </w:r>
-      <w:r>
-        <w:rPr>
-          <w:rFonts w:ascii="Times New Roman" w:eastAsia="Times New Roman" w:hAnsi="Times New Roman"/>
+        <w:t>forecasting</w:t>
+      </w:r>
+      <w:r>
+        <w:rPr>
+          <w:rFonts w:ascii="Times New Roman" w:eastAsia="Times New Roman" w:hAnsi="Times New Roman"/>
+          <w:color w:val="000000"/>
           <w:sz w:val="24"/>
           <w:szCs w:val="24"/>
           <w:lang w:val="en-US"/>
         </w:rPr>
-        <w:t xml:space="preserve"> persediaan stok barang yang ada di gudang.</w:t>
+        <w:t xml:space="preserve">) adalah suatu perhitungan untuk meramalkan keadaan di masa mendatang melalui pengujian keadaan di masa lalu. </w:t>
+      </w:r>
+      <w:r>
+        <w:rPr>
+          <w:rFonts w:ascii="Times New Roman" w:eastAsia="Times New Roman" w:hAnsi="Times New Roman"/>
+          <w:color w:val="000000"/>
+          <w:sz w:val="24"/>
+          <w:szCs w:val="24"/>
+          <w:lang w:val="en-US"/>
+        </w:rPr>
+        <w:t>Meramalkan</w:t>
+      </w:r>
+      <w:r>
+        <w:rPr>
+          <w:rFonts w:ascii="Times New Roman" w:eastAsia="Times New Roman" w:hAnsi="Times New Roman"/>
+          <w:color w:val="000000"/>
+          <w:sz w:val="24"/>
+          <w:szCs w:val="24"/>
+          <w:lang w:val="en-US"/>
+        </w:rPr>
+        <w:t xml:space="preserve"> penjualan di masa mendatang berarti menentukan besarnya volume penjualan,  bahkan menentukan potensi penjualan dan luas pasar yang dikuasai di masa yang akan datang (</w:t>
+      </w:r>
+      <w:r>
+        <w:rPr>
+          <w:rFonts w:ascii="Times New Roman" w:eastAsia="Times New Roman" w:hAnsi="Times New Roman"/>
+          <w:color w:val="000000"/>
+          <w:sz w:val="24"/>
+          <w:szCs w:val="24"/>
+          <w:lang w:val="en-US"/>
+        </w:rPr>
+        <w:t xml:space="preserve">Ocki </w:t>
+      </w:r>
+      <w:r>
+        <w:rPr>
+          <w:rFonts w:ascii="Times New Roman" w:eastAsia="Times New Roman" w:hAnsi="Times New Roman"/>
+          <w:color w:val="000000"/>
+          <w:sz w:val="24"/>
+          <w:szCs w:val="24"/>
+          <w:lang w:val="en-US"/>
+        </w:rPr>
+        <w:t>Eriyanto, 2012).</w:t>
+      </w:r>
+      <w:r>
+        <w:rPr>
+          <w:rFonts w:ascii="Times New Roman" w:eastAsia="Times New Roman" w:hAnsi="Times New Roman"/>
+          <w:color w:val="000000"/>
+          <w:sz w:val="24"/>
+          <w:szCs w:val="24"/>
+        </w:rPr>
+        <w:t xml:space="preserve"> Dengan melakukan peramalan atau </w:t>
+      </w:r>
+      <w:r>
+        <w:rPr>
+          <w:rFonts w:ascii="Times New Roman" w:eastAsia="Times New Roman" w:hAnsi="Times New Roman"/>
+          <w:i/>
+          <w:color w:val="000000"/>
+          <w:sz w:val="24"/>
+          <w:szCs w:val="24"/>
+        </w:rPr>
+        <w:t xml:space="preserve">forecasting </w:t>
+      </w:r>
+      <w:r>
+        <w:rPr>
+          <w:rFonts w:ascii="Times New Roman" w:eastAsia="Times New Roman" w:hAnsi="Times New Roman"/>
+          <w:color w:val="000000"/>
+          <w:sz w:val="24"/>
+          <w:szCs w:val="24"/>
+        </w:rPr>
+        <w:t>maka pemilik usaha retail dapat menjadikan hasil prediksi tersebut sebagai acuan untuk mengambil keputusan yang dapat menunjang keuntungan usaha.</w:t>
       </w:r>
     </w:p>
     <w:p>
@@ -1398,159 +1753,6 @@
           <w:sz w:val="24"/>
           <w:szCs w:val="24"/>
         </w:rPr>
-        <w:t>Dalam manajemen dan monitoring persediaan stok barang, terdapat beberapa masalah yang harus dihadapi oleh pelaku usaha retail, seperti memperkirakan berapa jumlah barang yang harus dipesan atau didatangkan dan waktu yang tepat untuk melakukan pemesanan barang tersebut. Hal ini penting untuk menghindari penumpukan barang di gudang yang dapat mengakibat ketidakseimbangan antara jumlah persediaan barang dan permintaan pasar.</w:t>
-      </w:r>
-    </w:p>
-    <w:p>
-      <w:pPr>
-        <w:spacing w:after="0" w:line="480" w:lineRule="auto"/>
-        <w:ind w:right="90" w:firstLine="720"/>
-        <w:jc w:val="both"/>
-        <w:rPr>
-          <w:rFonts w:ascii="Times New Roman" w:eastAsia="Times New Roman" w:hAnsi="Times New Roman"/>
-          <w:color w:val="000000"/>
-          <w:sz w:val="24"/>
-          <w:szCs w:val="24"/>
-        </w:rPr>
-      </w:pPr>
-      <w:r>
-        <w:rPr>
-          <w:rFonts w:ascii="Times New Roman" w:eastAsia="Times New Roman" w:hAnsi="Times New Roman"/>
-          <w:color w:val="000000"/>
-          <w:sz w:val="24"/>
-          <w:szCs w:val="24"/>
-        </w:rPr>
-        <w:t xml:space="preserve">Untuk mengatasi masalah tersebut, maka diperlukan sebuah sistem yang dapat </w:t>
-      </w:r>
-      <w:r>
-        <w:rPr>
-          <w:rFonts w:ascii="Times New Roman" w:eastAsia="Times New Roman" w:hAnsi="Times New Roman"/>
-          <w:sz w:val="24"/>
-          <w:szCs w:val="24"/>
-        </w:rPr>
-        <w:t>memprediksi</w:t>
-      </w:r>
-      <w:r>
-        <w:rPr>
-          <w:rFonts w:ascii="Times New Roman" w:eastAsia="Times New Roman" w:hAnsi="Times New Roman"/>
-          <w:color w:val="000000"/>
-          <w:sz w:val="24"/>
-          <w:szCs w:val="24"/>
-        </w:rPr>
-        <w:t xml:space="preserve"> atau </w:t>
-      </w:r>
-      <w:r>
-        <w:rPr>
-          <w:rFonts w:ascii="Times New Roman" w:eastAsia="Times New Roman" w:hAnsi="Times New Roman"/>
-          <w:color w:val="000000"/>
-          <w:sz w:val="24"/>
-          <w:szCs w:val="24"/>
-          <w:lang w:val="en-US"/>
-        </w:rPr>
-        <w:t>memperkirakan</w:t>
-      </w:r>
-      <w:r>
-        <w:rPr>
-          <w:rFonts w:ascii="Times New Roman" w:eastAsia="Times New Roman" w:hAnsi="Times New Roman"/>
-          <w:color w:val="000000"/>
-          <w:sz w:val="24"/>
-          <w:szCs w:val="24"/>
-        </w:rPr>
-        <w:t xml:space="preserve"> kapan waktu yang tepat dan berapa jumlah barang yang akan didatangkan pada masa yang akan datang. Prediksi atau peramalan (</w:t>
-      </w:r>
-      <w:r>
-        <w:rPr>
-          <w:rFonts w:ascii="Times New Roman" w:eastAsia="Times New Roman" w:hAnsi="Times New Roman"/>
-          <w:i/>
-          <w:color w:val="000000"/>
-          <w:sz w:val="24"/>
-          <w:szCs w:val="24"/>
-        </w:rPr>
-        <w:t>forecasting</w:t>
-      </w:r>
-      <w:r>
-        <w:rPr>
-          <w:rFonts w:ascii="Times New Roman" w:eastAsia="Times New Roman" w:hAnsi="Times New Roman"/>
-          <w:color w:val="000000"/>
-          <w:sz w:val="24"/>
-          <w:szCs w:val="24"/>
-        </w:rPr>
-        <w:t xml:space="preserve">) adalah sebuah metode untuk meramalkan informasi di masa </w:t>
-      </w:r>
-      <w:r>
-        <w:rPr>
-          <w:rFonts w:ascii="Times New Roman" w:eastAsia="Times New Roman" w:hAnsi="Times New Roman"/>
-          <w:sz w:val="24"/>
-          <w:szCs w:val="24"/>
-        </w:rPr>
-        <w:t>mendatang</w:t>
-      </w:r>
-      <w:r>
-        <w:rPr>
-          <w:rFonts w:ascii="Times New Roman" w:eastAsia="Times New Roman" w:hAnsi="Times New Roman"/>
-          <w:color w:val="000000"/>
-          <w:sz w:val="24"/>
-          <w:szCs w:val="24"/>
-        </w:rPr>
-        <w:t xml:space="preserve"> melalui sekumpulan data historis sebagai acuan. Data historis tersebut dikumpulkan, dipelajari dan dianalisis sehingga </w:t>
-      </w:r>
-      <w:r>
-        <w:rPr>
-          <w:rFonts w:ascii="Times New Roman" w:eastAsia="Times New Roman" w:hAnsi="Times New Roman"/>
-          <w:sz w:val="24"/>
-          <w:szCs w:val="24"/>
-        </w:rPr>
-        <w:t>mendapatkan</w:t>
-      </w:r>
-      <w:r>
-        <w:rPr>
-          <w:rFonts w:ascii="Times New Roman" w:eastAsia="Times New Roman" w:hAnsi="Times New Roman"/>
-          <w:color w:val="000000"/>
-          <w:sz w:val="24"/>
-          <w:szCs w:val="24"/>
-        </w:rPr>
-        <w:t xml:space="preserve"> prediksi yang akurat. Dengan melakukan peramalan atau </w:t>
-      </w:r>
-      <w:r>
-        <w:rPr>
-          <w:rFonts w:ascii="Times New Roman" w:eastAsia="Times New Roman" w:hAnsi="Times New Roman"/>
-          <w:i/>
-          <w:color w:val="000000"/>
-          <w:sz w:val="24"/>
-          <w:szCs w:val="24"/>
-        </w:rPr>
-        <w:t xml:space="preserve">forecasting </w:t>
-      </w:r>
-      <w:r>
-        <w:rPr>
-          <w:rFonts w:ascii="Times New Roman" w:eastAsia="Times New Roman" w:hAnsi="Times New Roman"/>
-          <w:color w:val="000000"/>
-          <w:sz w:val="24"/>
-          <w:szCs w:val="24"/>
-        </w:rPr>
-        <w:t>maka pemilik usaha retail dapat menjadikan hasil prediksi tersebut sebagai acuan untuk mengambil keputusan yang dapat menunjang keuntungan usaha.</w:t>
-      </w:r>
-    </w:p>
-    <w:p>
-      <w:pPr>
-        <w:spacing w:after="0" w:line="480" w:lineRule="auto"/>
-        <w:ind w:right="90" w:firstLine="720"/>
-        <w:jc w:val="both"/>
-        <w:rPr>
-          <w:rFonts w:ascii="Times New Roman" w:eastAsia="Times New Roman" w:hAnsi="Times New Roman"/>
-          <w:color w:val="000000"/>
-          <w:sz w:val="24"/>
-          <w:szCs w:val="24"/>
-        </w:rPr>
-      </w:pPr>
-      <w:r>
-        <w:rPr>
-          <w:rFonts w:ascii="Times New Roman" w:eastAsia="Times New Roman" w:hAnsi="Times New Roman"/>
-          <w:color w:val="000000"/>
-          <w:sz w:val="24"/>
-          <w:szCs w:val="24"/>
-        </w:rPr>
-        <w:lastRenderedPageBreak/>
         <w:t>Perlu diketahui bahwa melakukan prediksi atau peramalan tidak menjamin akan mendapatkan hasil dengan ketepatan seratus persen. Dalam al-Qur’an juga telah dijelaskan tentang peramalan atau menduga sesuatu yang belum pernah terjadi sebelumnya, salah satunya terdapat dalam QS. Luqman/31:34 berikut:</w:t>
       </w:r>
     </w:p>
@@ -1656,7 +1858,17 @@
           <w:sz w:val="24"/>
           <w:szCs w:val="24"/>
         </w:rPr>
-        <w:t>Ayat ini memaparkan lima hal gaib yang hanya diketahui Allah hakikatnya. Sesungguhnya hanya di sisi Allah ilmu tentang kapan hari Kiamat tiba; dan Dia yang menurunkan hujan pada waktu, tempat, dan kadar yang ditentukan-Nya; dan mengetahui apa yang ada dalam rahim, terutama jenis kelamin, karakter, dan sifat-sifatnya. Dan tidak ada seorang pun yang dapat mengetahui dengan pasti apa yang akan dikerjakannya atau didapatinya besok, namun mereka tetap wajib berusaha. Dan tidak ada seorang pun yang dapat mengetahui di bumi mana dia akan mati. Sungguh, Allah Maha Mengetahui dengan ilmu-Nya yang mutlak dan tidak terbatas pada lima hal gaib tersebut, Maha Mengenal karena ilmu-Nya meliputi hal-hal lahir dan batin. (</w:t>
+        <w:t xml:space="preserve">Ayat ini memaparkan lima hal gaib yang hanya diketahui Allah hakikatnya. Sesungguhnya hanya di sisi Allah ilmu tentang kapan hari Kiamat tiba; dan Dia </w:t>
+      </w:r>
+      <w:r>
+        <w:rPr>
+          <w:rFonts w:ascii="Times New Roman" w:eastAsia="Times New Roman" w:hAnsi="Times New Roman"/>
+          <w:color w:val="000000"/>
+          <w:sz w:val="24"/>
+          <w:szCs w:val="24"/>
+        </w:rPr>
+        <w:lastRenderedPageBreak/>
+        <w:t>yang menurunkan hujan pada waktu, tempat, dan kadar yang ditentukan-Nya; dan mengetahui apa yang ada dalam rahim, terutama jenis kelamin, karakter, dan sifat-sifatnya. Dan tidak ada seorang pun yang dapat mengetahui dengan pasti apa yang akan dikerjakannya atau didapatinya besok, namun mereka tetap wajib berusaha. Dan tidak ada seorang pun yang dapat mengetahui di bumi mana dia akan mati. Sungguh, Allah Maha Mengetahui dengan ilmu-Nya yang mutlak dan tidak terbatas pada lima hal gaib tersebut, Maha Mengenal karena ilmu-Nya meliputi hal-hal lahir dan batin. (</w:t>
       </w:r>
       <w:r>
         <w:rPr>
@@ -1716,30 +1928,7 @@
           <w:szCs w:val="24"/>
           <w:lang w:val="en-US"/>
         </w:rPr>
-        <w:t xml:space="preserve">Sama halnya dengan sistem yang penulis akan </w:t>
-      </w:r>
-      <w:r>
-        <w:rPr>
-          <w:rFonts w:ascii="Times New Roman" w:eastAsia="Times New Roman" w:hAnsi="Times New Roman"/>
-          <w:color w:val="000000"/>
-          <w:sz w:val="24"/>
-          <w:szCs w:val="24"/>
-          <w:lang w:val="en-US"/>
-        </w:rPr>
-        <w:lastRenderedPageBreak/>
-        <w:t>rancang, dimana sistem ini dapat memperkirakan barang yang</w:t>
-      </w:r>
-      <w:bookmarkStart w:id="0" w:name="_GoBack"/>
-      <w:bookmarkEnd w:id="0"/>
-      <w:r>
-        <w:rPr>
-          <w:rFonts w:ascii="Times New Roman" w:eastAsia="Times New Roman" w:hAnsi="Times New Roman"/>
-          <w:color w:val="000000"/>
-          <w:sz w:val="24"/>
-          <w:szCs w:val="24"/>
-          <w:lang w:val="en-US"/>
-        </w:rPr>
-        <w:t xml:space="preserve"> akan di beli berdasarkan data penjualan yang ada di masa lampau. </w:t>
+        <w:t xml:space="preserve">Sama halnya dengan sistem yang penulis akan rancang, dimana sistem ini dapat memperkirakan barang yang akan di beli berdasarkan data penjualan yang ada di masa lampau. </w:t>
       </w:r>
     </w:p>
     <w:p>
@@ -1923,6 +2112,7 @@
           <w:sz w:val="24"/>
           <w:szCs w:val="24"/>
         </w:rPr>
+        <w:lastRenderedPageBreak/>
         <w:t>Rumusan Masalah</w:t>
       </w:r>
     </w:p>
@@ -2134,7 +2324,6 @@
           <w:sz w:val="24"/>
           <w:szCs w:val="24"/>
         </w:rPr>
-        <w:lastRenderedPageBreak/>
         <w:t>Sistem ini hanya digunakan untuk memonitoring dan melakukan perkiraan untuk barang yang akan dipesan di masa yang akan datang sesuai waktu yang ditentukan.</w:t>
       </w:r>
     </w:p>
@@ -2330,6 +2519,7 @@
           <w:sz w:val="24"/>
           <w:szCs w:val="24"/>
         </w:rPr>
+        <w:lastRenderedPageBreak/>
         <w:t>Sistem yang dirancang bersifat web dashboard.</w:t>
       </w:r>
     </w:p>
@@ -2519,7 +2709,6 @@
           <w:sz w:val="24"/>
           <w:szCs w:val="24"/>
         </w:rPr>
-        <w:lastRenderedPageBreak/>
         <w:t>Kajian pustaka ini digunakan sebagai pembanding antara penelitian yang sudah dilakukan dan yang akan dilakukan peneliti. Penelitian tersebut diantaranya sebagai berikut:</w:t>
       </w:r>
     </w:p>
@@ -2593,7 +2782,17 @@
           <w:sz w:val="24"/>
           <w:szCs w:val="24"/>
         </w:rPr>
-        <w:t xml:space="preserve">. Tujuan dari penelitian ini adalah untuk merancang sebuah sistem informasi berbasis web sebagai solusi permasalahan yang timbul dari pengolahan data secara manual. Dengan merubah sistem menjadi terkomputerisasi, diharapkan pengelolaan persediaan barang menjadi lebih efektif dan efisien, penyajian laporan persediaan barang menjadi lebih akurat dan tepat waktu untuk semua akses user. Pada menu gudang terdapat input barang masuk, lihat stok barang, laporan barang masuk, laporan barang keluar, dan konfirmasi permintaan barang. Di halaman gudang membatasi akses untuk input barang masuk, persetujuan permintaan barang dari sales, monitoring persediaan barang dan penarikan laporan inventori. Pada menu sales terdapat menu permintaan barang, lihat history permintaan dan lihat stok barang. </w:t>
+        <w:t xml:space="preserve">. Tujuan dari penelitian ini adalah untuk merancang sebuah sistem informasi berbasis web sebagai solusi permasalahan yang timbul dari pengolahan data secara manual. Dengan merubah sistem menjadi terkomputerisasi, diharapkan pengelolaan persediaan barang menjadi lebih efektif dan efisien, penyajian laporan persediaan barang menjadi lebih akurat dan tepat waktu untuk semua akses user. Pada menu gudang terdapat input barang masuk, lihat stok barang, laporan barang masuk, laporan barang keluar, dan konfirmasi permintaan barang. Di halaman gudang membatasi akses untuk input barang masuk, persetujuan permintaan barang dari sales, monitoring persediaan barang dan penarikan laporan inventori. Pada </w:t>
+      </w:r>
+      <w:r>
+        <w:rPr>
+          <w:rFonts w:ascii="Times New Roman" w:eastAsia="Times New Roman" w:hAnsi="Times New Roman"/>
+          <w:color w:val="000000"/>
+          <w:sz w:val="24"/>
+          <w:szCs w:val="24"/>
+        </w:rPr>
+        <w:lastRenderedPageBreak/>
+        <w:t xml:space="preserve">menu sales terdapat menu permintaan barang, lihat history permintaan dan lihat stok barang. </w:t>
       </w:r>
       <w:r>
         <w:rPr>
@@ -2673,17 +2872,7 @@
           <w:sz w:val="24"/>
           <w:szCs w:val="24"/>
         </w:rPr>
-        <w:t xml:space="preserve">Penelitian ini memiliki persamaan dengan penelitian yang akan dibuat oleh penulis, dimana sama-sama merancang aplikasi yang diharapkan dapat memudahkan dalam memonitoring dan manajemen persediaan stok barang untuk kelancaran operasional suatu perusahaan khususnya perusahaan retail. Adapun perbedaan dari penelitian ini adalah, dalam penelitian diatas tidak </w:t>
-      </w:r>
-      <w:r>
-        <w:rPr>
-          <w:rFonts w:ascii="Times New Roman" w:eastAsia="Times New Roman" w:hAnsi="Times New Roman"/>
-          <w:color w:val="000000"/>
-          <w:sz w:val="24"/>
-          <w:szCs w:val="24"/>
-        </w:rPr>
-        <w:lastRenderedPageBreak/>
-        <w:t xml:space="preserve">membahas tentang </w:t>
+        <w:t xml:space="preserve">Penelitian ini memiliki persamaan dengan penelitian yang akan dibuat oleh penulis, dimana sama-sama merancang aplikasi yang diharapkan dapat memudahkan dalam memonitoring dan manajemen persediaan stok barang untuk kelancaran operasional suatu perusahaan khususnya perusahaan retail. Adapun perbedaan dari penelitian ini adalah, dalam penelitian diatas tidak membahas tentang </w:t>
       </w:r>
       <w:r>
         <w:rPr>
@@ -2843,7 +3032,17 @@
           <w:sz w:val="24"/>
           <w:szCs w:val="24"/>
         </w:rPr>
-        <w:t xml:space="preserve">Persamaan dari penelitian ini dengan penelitian yang akan dibuat oleh  penulis adalah membangun sebuah sistem yang dapat meramalkan persediaan stok barang di masa yang akan datang untuk menghindari kekurangan persediaan stok. Sedangkan yang menjadi pembeda dari penelitian ini adalah metode yang digunakan, penelitian di atas menggunakan metode </w:t>
+        <w:t xml:space="preserve">Persamaan dari penelitian ini dengan penelitian yang akan dibuat oleh  penulis adalah membangun sebuah sistem yang dapat meramalkan persediaan stok barang di masa yang akan datang untuk menghindari kekurangan </w:t>
+      </w:r>
+      <w:r>
+        <w:rPr>
+          <w:rFonts w:ascii="Times New Roman" w:eastAsia="Times New Roman" w:hAnsi="Times New Roman"/>
+          <w:color w:val="000000"/>
+          <w:sz w:val="24"/>
+          <w:szCs w:val="24"/>
+        </w:rPr>
+        <w:lastRenderedPageBreak/>
+        <w:t xml:space="preserve">persediaan stok. Sedangkan yang menjadi pembeda dari penelitian ini adalah metode yang digunakan, penelitian di atas menggunakan metode </w:t>
       </w:r>
       <w:r>
         <w:rPr>
@@ -3039,17 +3238,7 @@
           <w:sz w:val="24"/>
           <w:szCs w:val="24"/>
         </w:rPr>
-        <w:t xml:space="preserve">”. Dalam penelitian ini, penulis membahas tentang prediksi penjualan produk elektronik terlaris berdasarkan </w:t>
-      </w:r>
-      <w:r>
-        <w:rPr>
-          <w:rFonts w:ascii="Times New Roman" w:eastAsia="Times New Roman" w:hAnsi="Times New Roman"/>
-          <w:color w:val="000000"/>
-          <w:sz w:val="24"/>
-          <w:szCs w:val="24"/>
-        </w:rPr>
-        <w:lastRenderedPageBreak/>
-        <w:t xml:space="preserve">data penjualan dari tahun 2015-2017 menggunakan metode </w:t>
+        <w:t xml:space="preserve">”. Dalam penelitian ini, penulis membahas tentang prediksi penjualan produk elektronik terlaris berdasarkan data penjualan dari tahun 2015-2017 menggunakan metode </w:t>
       </w:r>
       <w:r>
         <w:rPr>
@@ -3210,6 +3399,25 @@
           <w:szCs w:val="24"/>
         </w:rPr>
         <w:t>untuk melakukan monitoring dan peramalan stok barang.</w:t>
+      </w:r>
+    </w:p>
+    <w:p>
+      <w:pPr>
+        <w:rPr>
+          <w:rFonts w:ascii="Times New Roman" w:eastAsia="Times New Roman" w:hAnsi="Times New Roman"/>
+          <w:color w:val="000000"/>
+          <w:sz w:val="24"/>
+          <w:szCs w:val="24"/>
+        </w:rPr>
+      </w:pPr>
+      <w:r>
+        <w:rPr>
+          <w:rFonts w:ascii="Times New Roman" w:eastAsia="Times New Roman" w:hAnsi="Times New Roman"/>
+          <w:color w:val="000000"/>
+          <w:sz w:val="24"/>
+          <w:szCs w:val="24"/>
+        </w:rPr>
+        <w:br w:type="page"/>
       </w:r>
     </w:p>
     <w:p>
@@ -3246,6 +3454,7 @@
           <w:sz w:val="24"/>
           <w:szCs w:val="24"/>
         </w:rPr>
+        <w:lastRenderedPageBreak/>
         <w:t>Tujuan dan Kegunaan Penelitian</w:t>
       </w:r>
     </w:p>
@@ -3420,7 +3629,6 @@
           <w:sz w:val="24"/>
           <w:szCs w:val="24"/>
         </w:rPr>
-        <w:lastRenderedPageBreak/>
         <w:t>Dapat membantu admin (pemilik usaha retail) dalam manajemen dan mengolah data persediaan stok barang.</w:t>
       </w:r>
     </w:p>
@@ -3649,6 +3857,7 @@
           <w:sz w:val="24"/>
           <w:szCs w:val="24"/>
         </w:rPr>
+        <w:lastRenderedPageBreak/>
         <w:t>mendeskripsikan</w:t>
       </w:r>
       <w:r>
@@ -3785,17 +3994,7 @@
           <w:sz w:val="24"/>
           <w:szCs w:val="24"/>
         </w:rPr>
-        <w:t xml:space="preserve">Menurut Jogianto, sistem merupakan kumpulan dari elemen-elemen yang berinteraksi untuk mencapai suatu tujuan tertentu. Sistem ini </w:t>
-      </w:r>
-      <w:r>
-        <w:rPr>
-          <w:rFonts w:ascii="Times New Roman" w:eastAsia="Times New Roman" w:hAnsi="Times New Roman"/>
-          <w:color w:val="000000"/>
-          <w:sz w:val="24"/>
-          <w:szCs w:val="24"/>
-        </w:rPr>
-        <w:lastRenderedPageBreak/>
-        <w:t xml:space="preserve">menggambarkan suatu kejadian-kejadian dan kesatuan yang nyata adalah suatu objek nyata, seperti tempat, benda, dan orang-orang yang betul-betul ada dan terjadi. </w:t>
+        <w:t xml:space="preserve">Menurut Jogianto, sistem merupakan kumpulan dari elemen-elemen yang berinteraksi untuk mencapai suatu tujuan tertentu. Sistem ini menggambarkan suatu kejadian-kejadian dan kesatuan yang nyata adalah suatu objek nyata, seperti tempat, benda, dan orang-orang yang betul-betul ada dan terjadi. </w:t>
       </w:r>
     </w:p>
     <w:p>
@@ -3899,6 +4098,7 @@
           <w:sz w:val="24"/>
           <w:szCs w:val="24"/>
         </w:rPr>
+        <w:lastRenderedPageBreak/>
         <w:t>Collin Cherry menyatakan bahwa sistem ialah suatu keseluruhan yang dibentuk dari banyak bagian dari berbagai macam sifat.</w:t>
       </w:r>
     </w:p>
@@ -3956,16 +4156,7 @@
           <w:sz w:val="24"/>
           <w:szCs w:val="24"/>
         </w:rPr>
-        <w:t xml:space="preserve">Monitoring, dalam bahasa Indonesia dikenal dengan istilah pemantauan. Monitoring merupakan sebuah kegiatan untuk menjamin akan tercapainya semua tujuan organisasi dan manajemen (Handoko, 1995). Dalam kesempatan lain, Monitoring juga didefinisikan sebagai langkah untuk mengkaji apakah kegiatan yang dilaksanakan telah sesuai dengan rencana, mengidentifikasi masalah yang timbul agar langsung dapat diatasi, melakukan penilaian apakah pola kerja dan manajemen yang digunakan </w:t>
-      </w:r>
-      <w:r>
-        <w:rPr>
-          <w:rFonts w:ascii="Times New Roman" w:eastAsia="Times New Roman" w:hAnsi="Times New Roman"/>
-          <w:sz w:val="24"/>
-          <w:szCs w:val="24"/>
-        </w:rPr>
-        <w:lastRenderedPageBreak/>
-        <w:t>sudah tepat untuk mencapai tujuan, mengetahui kaitan antara kegiatan dengan tujuan untuk memperoleh ukuran kemajuan. (Satubri,2012)</w:t>
+        <w:t>Monitoring, dalam bahasa Indonesia dikenal dengan istilah pemantauan. Monitoring merupakan sebuah kegiatan untuk menjamin akan tercapainya semua tujuan organisasi dan manajemen (Handoko, 1995). Dalam kesempatan lain, Monitoring juga didefinisikan sebagai langkah untuk mengkaji apakah kegiatan yang dilaksanakan telah sesuai dengan rencana, mengidentifikasi masalah yang timbul agar langsung dapat diatasi, melakukan penilaian apakah pola kerja dan manajemen yang digunakan sudah tepat untuk mencapai tujuan, mengetahui kaitan antara kegiatan dengan tujuan untuk memperoleh ukuran kemajuan. (Satubri,2012)</w:t>
       </w:r>
     </w:p>
     <w:p>
@@ -4070,7 +4261,17 @@
           <w:sz w:val="24"/>
           <w:szCs w:val="24"/>
         </w:rPr>
-        <w:t xml:space="preserve"> merupakan suatu teknik dari analisa perhitungan yang dilakukan dengan sebuah pendekatan kualitatif maupun kuantitatif untuk bisa memperkirakan kejadian dimasa depan dengan menggunakan referensi data-data di masa lalu. Peramalan ini bertujuan untuk memperkirakan suatu prospek ekonomi dan kegiatan usaha serta pengaruh lingkungan terhadap prospek tersebut. </w:t>
+        <w:t xml:space="preserve"> merupakan suatu teknik dari analisa perhitungan yang dilakukan dengan sebuah pendekatan kualitatif maupun kuantitatif untuk bisa memperkirakan kejadian dimasa depan dengan menggunakan referensi data-data di masa lalu. Peramalan ini bertujuan untuk memperkirakan suatu prospek ekonomi dan kegiatan usaha serta pengaruh </w:t>
+      </w:r>
+      <w:r>
+        <w:rPr>
+          <w:rFonts w:ascii="Times New Roman" w:eastAsia="Times New Roman" w:hAnsi="Times New Roman"/>
+          <w:color w:val="000000"/>
+          <w:sz w:val="24"/>
+          <w:szCs w:val="24"/>
+        </w:rPr>
+        <w:lastRenderedPageBreak/>
+        <w:t xml:space="preserve">lingkungan terhadap prospek tersebut. </w:t>
       </w:r>
       <w:r>
         <w:rPr>
@@ -4217,49 +4418,8 @@
           <w:sz w:val="24"/>
           <w:szCs w:val="24"/>
         </w:rPr>
-        <w:lastRenderedPageBreak/>
         <w:t>Dilihat dari segi waktu, forecasting dapat dibagi dalam tiga jenis, yaitu sebagai berikut:</w:t>
       </w:r>
-    </w:p>
-    <w:p>
-      <w:pPr>
-        <w:pBdr>
-          <w:top w:val="nil"/>
-          <w:left w:val="nil"/>
-          <w:bottom w:val="nil"/>
-          <w:right w:val="nil"/>
-          <w:between w:val="nil"/>
-        </w:pBdr>
-        <w:spacing w:after="0" w:line="480" w:lineRule="auto"/>
-        <w:ind w:left="567" w:firstLine="709"/>
-        <w:jc w:val="both"/>
-        <w:rPr>
-          <w:rFonts w:ascii="Times New Roman" w:eastAsia="Times New Roman" w:hAnsi="Times New Roman"/>
-          <w:color w:val="000000"/>
-          <w:sz w:val="24"/>
-          <w:szCs w:val="24"/>
-        </w:rPr>
-      </w:pPr>
-    </w:p>
-    <w:p>
-      <w:pPr>
-        <w:pBdr>
-          <w:top w:val="nil"/>
-          <w:left w:val="nil"/>
-          <w:bottom w:val="nil"/>
-          <w:right w:val="nil"/>
-          <w:between w:val="nil"/>
-        </w:pBdr>
-        <w:spacing w:after="0" w:line="480" w:lineRule="auto"/>
-        <w:ind w:left="567" w:firstLine="709"/>
-        <w:jc w:val="both"/>
-        <w:rPr>
-          <w:rFonts w:ascii="Times New Roman" w:eastAsia="Times New Roman" w:hAnsi="Times New Roman"/>
-          <w:color w:val="000000"/>
-          <w:sz w:val="24"/>
-          <w:szCs w:val="24"/>
-        </w:rPr>
-      </w:pPr>
     </w:p>
     <w:p>
       <w:pPr>
@@ -4417,6 +4577,23 @@
     </w:p>
     <w:p>
       <w:pPr>
+        <w:rPr>
+          <w:rFonts w:ascii="Times New Roman" w:eastAsia="Times New Roman" w:hAnsi="Times New Roman"/>
+          <w:sz w:val="24"/>
+          <w:szCs w:val="24"/>
+        </w:rPr>
+      </w:pPr>
+      <w:r>
+        <w:rPr>
+          <w:rFonts w:ascii="Times New Roman" w:eastAsia="Times New Roman" w:hAnsi="Times New Roman"/>
+          <w:sz w:val="24"/>
+          <w:szCs w:val="24"/>
+        </w:rPr>
+        <w:br w:type="page"/>
+      </w:r>
+    </w:p>
+    <w:p>
+      <w:pPr>
         <w:numPr>
           <w:ilvl w:val="0"/>
           <w:numId w:val="6"/>
@@ -4447,6 +4624,7 @@
           <w:sz w:val="24"/>
           <w:szCs w:val="24"/>
         </w:rPr>
+        <w:lastRenderedPageBreak/>
         <w:t>Short-term forecasting</w:t>
       </w:r>
     </w:p>
@@ -4603,7 +4781,6 @@
           <w:sz w:val="24"/>
           <w:szCs w:val="24"/>
         </w:rPr>
-        <w:lastRenderedPageBreak/>
         <w:t>Peramalan ini akan membahas sebuah siklus bisnis dengan prediksi tingkat inflasi tersedianya uang, dana yang diperlukan untuk suatu pembangunan perumahan dan indikator perencanaan lainnya.</w:t>
       </w:r>
     </w:p>
@@ -4830,6 +5007,7 @@
           <w:sz w:val="24"/>
           <w:szCs w:val="24"/>
         </w:rPr>
+        <w:lastRenderedPageBreak/>
         <w:t xml:space="preserve">Adapun faktor-faktor yang dapat mempengaruhi </w:t>
       </w:r>
       <w:r>
@@ -5016,7 +5194,6 @@
           <w:sz w:val="24"/>
           <w:szCs w:val="24"/>
         </w:rPr>
-        <w:lastRenderedPageBreak/>
         <w:t>Tingkat Persaingan, yaitu bagaimanakah posisi suatu perusahaan dibanding dengan posisi perusahaan lain di pemasaran.</w:t>
       </w:r>
     </w:p>
@@ -5193,6 +5370,7 @@
           <w:sz w:val="24"/>
           <w:szCs w:val="24"/>
         </w:rPr>
+        <w:lastRenderedPageBreak/>
         <w:t xml:space="preserve">Menurut M. Munandar (1991 : 56) bahwa  yang dimaksud dengan inventory adalah persediaan barang-barang yang menjadi objek usaha pokok perusahaan, bagi perusahaan perdagangan barang-barang tersebut berupa persediaan barang dagangan, sedangkan bagi perusahaan yang berproduksi (industri) </w:t>
       </w:r>
       <w:r>
@@ -5342,17 +5520,7 @@
           <w:sz w:val="24"/>
           <w:szCs w:val="24"/>
         </w:rPr>
-        <w:t xml:space="preserve"> masa lampau dan digunakan untuk meramalkan masa depan, artinya kita berharap masa depan </w:t>
-      </w:r>
-      <w:r>
-        <w:rPr>
-          <w:rFonts w:ascii="Times New Roman" w:eastAsia="Times New Roman" w:hAnsi="Times New Roman"/>
-          <w:color w:val="000000"/>
-          <w:sz w:val="24"/>
-          <w:szCs w:val="24"/>
-        </w:rPr>
-        <w:lastRenderedPageBreak/>
-        <w:t xml:space="preserve">dapat dijelaskan dengan informasi yang ada pada masa lampau.kalau memang hal ini yang terjadi, kita dapat menawarkan suatu model matematik yang mampu merepresentasikan proses terjadinya data </w:t>
+        <w:t xml:space="preserve"> masa lampau dan digunakan untuk meramalkan masa depan, artinya kita berharap masa depan dapat dijelaskan dengan informasi yang ada pada masa lampau.kalau memang hal ini yang terjadi, kita dapat menawarkan suatu model matematik yang mampu merepresentasikan proses terjadinya data </w:t>
       </w:r>
       <w:r>
         <w:rPr>
@@ -5524,7 +5692,17 @@
           <w:sz w:val="24"/>
           <w:szCs w:val="24"/>
         </w:rPr>
-        <w:t xml:space="preserve">Data time series adalah data deret waktu yaitu sekumpulan data pada satu periode waktu tertentu. Peramalan time series adalah peramalan berdasarkan perilaku data masa lampau untuk diproyeksikan ke masa depan dengan memanfaatkan persamaan matematika dan statistika. Tipe data time series terbagi atas beberapa jenis, antara lain: </w:t>
+        <w:t xml:space="preserve">Data time series adalah data deret waktu yaitu sekumpulan data pada satu periode waktu tertentu. Peramalan time series adalah peramalan </w:t>
+      </w:r>
+      <w:r>
+        <w:rPr>
+          <w:rFonts w:ascii="Times New Roman" w:eastAsia="Times New Roman" w:hAnsi="Times New Roman"/>
+          <w:color w:val="000000"/>
+          <w:sz w:val="24"/>
+          <w:szCs w:val="24"/>
+        </w:rPr>
+        <w:lastRenderedPageBreak/>
+        <w:t xml:space="preserve">berdasarkan perilaku data masa lampau untuk diproyeksikan ke masa depan dengan memanfaatkan persamaan matematika dan statistika. Tipe data time series terbagi atas beberapa jenis, antara lain: </w:t>
       </w:r>
     </w:p>
     <w:p>
@@ -5586,17 +5764,7 @@
           <w:sz w:val="24"/>
           <w:szCs w:val="24"/>
         </w:rPr>
-        <w:t xml:space="preserve">Pola siklus adalah suatu seri perubahan naik atau turun, sehingga pola siklus ini berubah dan bervariasi dari satu siklus ke siklus berikutnya. Pola siklus dan pola tak beraturan didapatkan dengan menghilangkan pola kecenderungan dan pola musiman jika data yang digunakan berbentuk </w:t>
-      </w:r>
-      <w:r>
-        <w:rPr>
-          <w:rFonts w:ascii="Times New Roman" w:eastAsia="Times New Roman" w:hAnsi="Times New Roman"/>
-          <w:color w:val="000000"/>
-          <w:sz w:val="24"/>
-          <w:szCs w:val="24"/>
-        </w:rPr>
-        <w:lastRenderedPageBreak/>
-        <w:t>mingguan, bulanan, atau kuartalan. Jika data yang digunakan adalah data tahunan maka yang harus dihilangkan adalah pola kecenderungan saja</w:t>
+        <w:t>Pola siklus adalah suatu seri perubahan naik atau turun, sehingga pola siklus ini berubah dan bervariasi dari satu siklus ke siklus berikutnya. Pola siklus dan pola tak beraturan didapatkan dengan menghilangkan pola kecenderungan dan pola musiman jika data yang digunakan berbentuk mingguan, bulanan, atau kuartalan. Jika data yang digunakan adalah data tahunan maka yang harus dihilangkan adalah pola kecenderungan saja</w:t>
       </w:r>
     </w:p>
     <w:p>
@@ -5743,7 +5911,17 @@
           <w:sz w:val="24"/>
           <w:szCs w:val="24"/>
         </w:rPr>
-        <w:t xml:space="preserve"> atau kecenderungan adalah komponen jangka panjang mempunyai kecenderungan tertentu dalam pola data, baik yang arahnya meningkat ataupun menurun dari waktu ke waktu, sehingga pola kecenderungan dalam jangka panjang jarang sekali menunjukkan suatu pola yang konstan. Teknik yang sering digunakan untuk mendapatkan trend suatu data deret waktu adalah rata-rata bergerak </w:t>
+        <w:t xml:space="preserve"> atau kecenderungan adalah komponen jangka panjang mempunyai kecenderungan tertentu dalam pola data, baik yang arahnya meningkat ataupun menurun dari waktu ke waktu, sehingga pola kecenderungan dalam jangka panjang jarang sekali menunjukkan suatu pola yang konstan. Teknik yang sering digunakan untuk mendapatkan trend </w:t>
+      </w:r>
+      <w:r>
+        <w:rPr>
+          <w:rFonts w:ascii="Times New Roman" w:eastAsia="Times New Roman" w:hAnsi="Times New Roman"/>
+          <w:color w:val="000000"/>
+          <w:sz w:val="24"/>
+          <w:szCs w:val="24"/>
+        </w:rPr>
+        <w:lastRenderedPageBreak/>
+        <w:t xml:space="preserve">suatu data deret waktu adalah rata-rata bergerak </w:t>
       </w:r>
       <w:r>
         <w:rPr>
@@ -5813,16 +5991,7 @@
           <w:sz w:val="24"/>
           <w:szCs w:val="24"/>
         </w:rPr>
-        <w:t xml:space="preserve">Pola musiman menunjukkan suatu gerakan yang berulang dari satu periode ke periode berikutnya secara teratur. Pola musiman ini dapat </w:t>
-      </w:r>
-      <w:r>
-        <w:rPr>
-          <w:rFonts w:ascii="Times New Roman" w:eastAsia="Times New Roman" w:hAnsi="Times New Roman"/>
-          <w:sz w:val="24"/>
-          <w:szCs w:val="24"/>
-        </w:rPr>
-        <w:lastRenderedPageBreak/>
-        <w:t>ditunjukkan oleh data- data yang dikelompokkan secara mingguan, bulanan, atau kuartalan, tetapi untuk data yang berbentuk data tahunan tidak terdapat pola musimannya. Pola musiman ini harus dihitung setiap minggu, bulan, atau kuartalan tergantung pada data yang digunakan untuk setiap tahunnya, dan pola musiman ini dinyatakan dalam bentuk angka. Teknik yang digunakan untuk menentukan nilai pola musiman adalah metode rata-rata bergerak, pemulusan eksponensial dari Winter, dekomposisi klasik</w:t>
+        <w:t>Pola musiman menunjukkan suatu gerakan yang berulang dari satu periode ke periode berikutnya secara teratur. Pola musiman ini dapat ditunjukkan oleh data- data yang dikelompokkan secara mingguan, bulanan, atau kuartalan, tetapi untuk data yang berbentuk data tahunan tidak terdapat pola musimannya. Pola musiman ini harus dihitung setiap minggu, bulan, atau kuartalan tergantung pada data yang digunakan untuk setiap tahunnya, dan pola musiman ini dinyatakan dalam bentuk angka. Teknik yang digunakan untuk menentukan nilai pola musiman adalah metode rata-rata bergerak, pemulusan eksponensial dari Winter, dekomposisi klasik</w:t>
       </w:r>
     </w:p>
     <w:p>
@@ -5923,6 +6092,7 @@
           <w:sz w:val="24"/>
           <w:szCs w:val="24"/>
         </w:rPr>
+        <w:lastRenderedPageBreak/>
         <w:t xml:space="preserve">Website </w:t>
       </w:r>
       <w:r>
@@ -6019,16 +6189,7 @@
           <w:sz w:val="24"/>
           <w:szCs w:val="24"/>
         </w:rPr>
-        <w:t xml:space="preserve">Bersifat statis apabila isi informasi website tetap, jarang berubah dan isi informasinya searah hanya dari pemilik website. Bersifat dinamis apabila </w:t>
-      </w:r>
-      <w:r>
-        <w:rPr>
-          <w:rFonts w:ascii="Times New Roman" w:eastAsia="Times New Roman" w:hAnsi="Times New Roman"/>
-          <w:sz w:val="24"/>
-          <w:szCs w:val="24"/>
-        </w:rPr>
-        <w:lastRenderedPageBreak/>
-        <w:t>isi informasi website selalu berubah-ubah dan isi informasinya interaktif dua arah berasal dari pemilik serta pengguna website. (Ali Zaki, 2009).</w:t>
+        <w:t>Bersifat statis apabila isi informasi website tetap, jarang berubah dan isi informasinya searah hanya dari pemilik website. Bersifat dinamis apabila isi informasi website selalu berubah-ubah dan isi informasinya interaktif dua arah berasal dari pemilik serta pengguna website. (Ali Zaki, 2009).</w:t>
       </w:r>
     </w:p>
     <w:p>
@@ -6259,7 +6420,17 @@
           <w:sz w:val="24"/>
           <w:szCs w:val="24"/>
         </w:rPr>
-        <w:t>”. PHP termasuk dalam open source product, sehingga source code PHP dapat diubah dan didistribusikan secara bebas.</w:t>
+        <w:t xml:space="preserve">”. PHP termasuk dalam open source </w:t>
+      </w:r>
+      <w:r>
+        <w:rPr>
+          <w:rFonts w:ascii="Times New Roman" w:eastAsia="Times New Roman" w:hAnsi="Times New Roman"/>
+          <w:color w:val="000000"/>
+          <w:sz w:val="24"/>
+          <w:szCs w:val="24"/>
+        </w:rPr>
+        <w:lastRenderedPageBreak/>
+        <w:t>product, sehingga source code PHP dapat diubah dan didistribusikan secara bebas.</w:t>
       </w:r>
     </w:p>
     <w:p>
@@ -6326,17 +6497,7 @@
           <w:sz w:val="24"/>
           <w:szCs w:val="24"/>
         </w:rPr>
-        <w:t xml:space="preserve">tetapi kini penggunaanya dapat </w:t>
-      </w:r>
-      <w:r>
-        <w:rPr>
-          <w:rFonts w:ascii="Times New Roman" w:eastAsia="Times New Roman" w:hAnsi="Times New Roman"/>
-          <w:color w:val="000000"/>
-          <w:sz w:val="24"/>
-          <w:szCs w:val="24"/>
-        </w:rPr>
-        <w:lastRenderedPageBreak/>
-        <w:t>digunakan untuk bahasa pemrograman secara umum seperti bahasa pemrograman lainnya.</w:t>
+        <w:t>tetapi kini penggunaanya dapat digunakan untuk bahasa pemrograman secara umum seperti bahasa pemrograman lainnya.</w:t>
       </w:r>
     </w:p>
     <w:p>
@@ -6454,6 +6615,7 @@
         <w:jc w:val="both"/>
         <w:rPr>
           <w:rFonts w:ascii="Times New Roman" w:eastAsia="Times New Roman" w:hAnsi="Times New Roman"/>
+          <w:i/>
           <w:color w:val="000000"/>
           <w:sz w:val="24"/>
           <w:szCs w:val="24"/>
@@ -6542,6 +6704,27 @@
           <w:szCs w:val="24"/>
         </w:rPr>
         <w:tab/>
+      </w:r>
+    </w:p>
+    <w:p>
+      <w:pPr>
+        <w:rPr>
+          <w:rFonts w:ascii="Times New Roman" w:eastAsia="Times New Roman" w:hAnsi="Times New Roman"/>
+          <w:i/>
+          <w:color w:val="000000"/>
+          <w:sz w:val="24"/>
+          <w:szCs w:val="24"/>
+        </w:rPr>
+      </w:pPr>
+      <w:r>
+        <w:rPr>
+          <w:rFonts w:ascii="Times New Roman" w:eastAsia="Times New Roman" w:hAnsi="Times New Roman"/>
+          <w:i/>
+          <w:color w:val="000000"/>
+          <w:sz w:val="24"/>
+          <w:szCs w:val="24"/>
+        </w:rPr>
+        <w:br w:type="page"/>
       </w:r>
     </w:p>
     <w:p>
@@ -6577,6 +6760,7 @@
           <w:sz w:val="24"/>
           <w:szCs w:val="24"/>
         </w:rPr>
+        <w:lastRenderedPageBreak/>
         <w:t>Metode Penelitian</w:t>
       </w:r>
     </w:p>
@@ -6661,17 +6845,7 @@
           <w:sz w:val="24"/>
           <w:szCs w:val="24"/>
         </w:rPr>
-        <w:t xml:space="preserve"> penelitian, analisis data bersifat kuantitatif/statistic, dengan tujuan untuk menguji hipotesis yang telah ditetapkan. Definisi lain menyebutkan penelitian kuantitatif adalah penelitian yang banyak menuntut penggunaan angka, mulai </w:t>
-      </w:r>
-      <w:r>
-        <w:rPr>
-          <w:rFonts w:ascii="Times New Roman" w:eastAsia="Times New Roman" w:hAnsi="Times New Roman"/>
-          <w:color w:val="000000"/>
-          <w:sz w:val="24"/>
-          <w:szCs w:val="24"/>
-        </w:rPr>
-        <w:lastRenderedPageBreak/>
-        <w:t>dari pengumpulan data, penafsiran terhadap data tersebut, serta penampilan dari hasilnya. Demikian pula pada tahap kesimpulan penelitian akan lebih baik bila disertai dengan gambar, tabel, grafik, atau tampilan lainnya (Sugiyono, 2014).</w:t>
+        <w:t xml:space="preserve"> penelitian, analisis data bersifat kuantitatif/statistic, dengan tujuan untuk menguji hipotesis yang telah ditetapkan. Definisi lain menyebutkan penelitian kuantitatif adalah penelitian yang banyak menuntut penggunaan angka, mulai dari pengumpulan data, penafsiran terhadap data tersebut, serta penampilan dari hasilnya. Demikian pula pada tahap kesimpulan penelitian akan lebih baik bila disertai dengan gambar, tabel, grafik, atau tampilan lainnya (Sugiyono, 2014).</w:t>
       </w:r>
     </w:p>
     <w:p>
@@ -6766,7 +6940,17 @@
           <w:sz w:val="24"/>
           <w:szCs w:val="24"/>
         </w:rPr>
-        <w:t xml:space="preserve">Penelitian ini menggunakan metode penelitian saintifik yaitu dengan pendekatan ilmu pengetahuan dan teknologi. Pendekatan saintifik yaitu proses pembelajaran yang dirancang sedemikian rupa untuk mengidentifikasi atau menemukan dan merumuskan masalah. Pendekatan divergensi yaitu menggali kemungkinan dan batasan-batasan berbagai situasi dengan menerapkan warisan pemikiran kritis </w:t>
+        <w:t xml:space="preserve">Penelitian ini menggunakan metode penelitian saintifik yaitu dengan pendekatan ilmu pengetahuan dan teknologi. Pendekatan saintifik yaitu proses pembelajaran yang dirancang sedemikian rupa untuk mengidentifikasi atau menemukan dan merumuskan masalah. Pendekatan divergensi yaitu menggali </w:t>
+      </w:r>
+      <w:r>
+        <w:rPr>
+          <w:rFonts w:ascii="Times New Roman" w:eastAsia="Times New Roman" w:hAnsi="Times New Roman"/>
+          <w:color w:val="000000"/>
+          <w:sz w:val="24"/>
+          <w:szCs w:val="24"/>
+        </w:rPr>
+        <w:lastRenderedPageBreak/>
+        <w:t xml:space="preserve">kemungkinan dan batasan-batasan berbagai situasi dengan menerapkan warisan pemikiran kritis </w:t>
       </w:r>
       <w:r>
         <w:rPr>
@@ -6785,39 +6969,6 @@
         </w:rPr>
         <w:t xml:space="preserve"> metode penelitian kualitatif untuk menciptakan pemahaman baru ke arah solusi desain yang lebih baik.</w:t>
       </w:r>
-    </w:p>
-    <w:p>
-      <w:pPr>
-        <w:spacing w:after="160" w:line="259" w:lineRule="auto"/>
-        <w:rPr>
-          <w:rFonts w:ascii="Times New Roman" w:eastAsia="Times New Roman" w:hAnsi="Times New Roman"/>
-          <w:sz w:val="24"/>
-          <w:szCs w:val="24"/>
-        </w:rPr>
-      </w:pPr>
-      <w:r>
-        <w:br w:type="page"/>
-      </w:r>
-    </w:p>
-    <w:p>
-      <w:pPr>
-        <w:pBdr>
-          <w:top w:val="nil"/>
-          <w:left w:val="nil"/>
-          <w:bottom w:val="nil"/>
-          <w:right w:val="nil"/>
-          <w:between w:val="nil"/>
-        </w:pBdr>
-        <w:spacing w:after="0" w:line="480" w:lineRule="auto"/>
-        <w:ind w:left="426" w:firstLine="709"/>
-        <w:jc w:val="both"/>
-        <w:rPr>
-          <w:rFonts w:ascii="Times New Roman" w:eastAsia="Times New Roman" w:hAnsi="Times New Roman"/>
-          <w:color w:val="000000"/>
-          <w:sz w:val="24"/>
-          <w:szCs w:val="24"/>
-        </w:rPr>
-      </w:pPr>
     </w:p>
     <w:p>
       <w:pPr>
@@ -7019,29 +7170,6 @@
     </w:p>
     <w:p>
       <w:pPr>
-        <w:pBdr>
-          <w:top w:val="nil"/>
-          <w:left w:val="nil"/>
-          <w:bottom w:val="nil"/>
-          <w:right w:val="nil"/>
-          <w:between w:val="nil"/>
-        </w:pBdr>
-        <w:tabs>
-          <w:tab w:val="left" w:pos="1080"/>
-        </w:tabs>
-        <w:spacing w:after="0" w:line="480" w:lineRule="auto"/>
-        <w:ind w:left="644"/>
-        <w:jc w:val="both"/>
-        <w:rPr>
-          <w:rFonts w:ascii="Times New Roman" w:eastAsia="Times New Roman" w:hAnsi="Times New Roman"/>
-          <w:color w:val="000000"/>
-          <w:sz w:val="24"/>
-          <w:szCs w:val="24"/>
-        </w:rPr>
-      </w:pPr>
-    </w:p>
-    <w:p>
-      <w:pPr>
         <w:numPr>
           <w:ilvl w:val="1"/>
           <w:numId w:val="7"/>
@@ -7210,7 +7338,17 @@
           <w:sz w:val="24"/>
           <w:szCs w:val="24"/>
         </w:rPr>
-        <w:t>Wawancara adalah kegiatan tanya jawab yang terjadi antara orang yang mencari informasi (pewawancara) dengan orang yang memberi informasi (narasumber) dengan tujuan untuk mengumpulkan data atau informasi.</w:t>
+        <w:t xml:space="preserve">Wawancara adalah kegiatan tanya jawab yang terjadi antara orang yang mencari informasi (pewawancara) dengan orang yang memberi </w:t>
+      </w:r>
+      <w:r>
+        <w:rPr>
+          <w:rFonts w:ascii="Times New Roman" w:eastAsia="Times New Roman" w:hAnsi="Times New Roman"/>
+          <w:color w:val="000000"/>
+          <w:sz w:val="24"/>
+          <w:szCs w:val="24"/>
+        </w:rPr>
+        <w:lastRenderedPageBreak/>
+        <w:t>informasi (narasumber) dengan tujuan untuk mengumpulkan data atau informasi.</w:t>
       </w:r>
     </w:p>
     <w:p>
@@ -7244,7 +7382,6 @@
           <w:sz w:val="24"/>
           <w:szCs w:val="24"/>
         </w:rPr>
-        <w:lastRenderedPageBreak/>
         <w:t>Dokumentasi</w:t>
       </w:r>
     </w:p>
@@ -7403,111 +7540,6 @@
     </w:p>
     <w:p>
       <w:pPr>
-        <w:pBdr>
-          <w:top w:val="nil"/>
-          <w:left w:val="nil"/>
-          <w:bottom w:val="nil"/>
-          <w:right w:val="nil"/>
-          <w:between w:val="nil"/>
-        </w:pBdr>
-        <w:spacing w:after="0" w:line="480" w:lineRule="auto"/>
-        <w:ind w:left="851" w:firstLine="709"/>
-        <w:jc w:val="both"/>
-        <w:rPr>
-          <w:rFonts w:ascii="Times New Roman" w:eastAsia="Times New Roman" w:hAnsi="Times New Roman"/>
-          <w:i/>
-          <w:color w:val="000000"/>
-          <w:sz w:val="24"/>
-          <w:szCs w:val="24"/>
-        </w:rPr>
-      </w:pPr>
-    </w:p>
-    <w:p>
-      <w:pPr>
-        <w:pBdr>
-          <w:top w:val="nil"/>
-          <w:left w:val="nil"/>
-          <w:bottom w:val="nil"/>
-          <w:right w:val="nil"/>
-          <w:between w:val="nil"/>
-        </w:pBdr>
-        <w:spacing w:after="0" w:line="480" w:lineRule="auto"/>
-        <w:ind w:left="851" w:firstLine="709"/>
-        <w:jc w:val="both"/>
-        <w:rPr>
-          <w:rFonts w:ascii="Times New Roman" w:eastAsia="Times New Roman" w:hAnsi="Times New Roman"/>
-          <w:i/>
-          <w:color w:val="000000"/>
-          <w:sz w:val="24"/>
-          <w:szCs w:val="24"/>
-        </w:rPr>
-      </w:pPr>
-    </w:p>
-    <w:p>
-      <w:pPr>
-        <w:pBdr>
-          <w:top w:val="nil"/>
-          <w:left w:val="nil"/>
-          <w:bottom w:val="nil"/>
-          <w:right w:val="nil"/>
-          <w:between w:val="nil"/>
-        </w:pBdr>
-        <w:spacing w:after="0" w:line="480" w:lineRule="auto"/>
-        <w:ind w:left="851" w:firstLine="709"/>
-        <w:jc w:val="both"/>
-        <w:rPr>
-          <w:rFonts w:ascii="Times New Roman" w:eastAsia="Times New Roman" w:hAnsi="Times New Roman"/>
-          <w:i/>
-          <w:color w:val="000000"/>
-          <w:sz w:val="24"/>
-          <w:szCs w:val="24"/>
-        </w:rPr>
-      </w:pPr>
-    </w:p>
-    <w:p>
-      <w:pPr>
-        <w:pBdr>
-          <w:top w:val="nil"/>
-          <w:left w:val="nil"/>
-          <w:bottom w:val="nil"/>
-          <w:right w:val="nil"/>
-          <w:between w:val="nil"/>
-        </w:pBdr>
-        <w:spacing w:after="0" w:line="480" w:lineRule="auto"/>
-        <w:ind w:left="851" w:firstLine="709"/>
-        <w:jc w:val="both"/>
-        <w:rPr>
-          <w:rFonts w:ascii="Times New Roman" w:eastAsia="Times New Roman" w:hAnsi="Times New Roman"/>
-          <w:i/>
-          <w:color w:val="000000"/>
-          <w:sz w:val="24"/>
-          <w:szCs w:val="24"/>
-        </w:rPr>
-      </w:pPr>
-    </w:p>
-    <w:p>
-      <w:pPr>
-        <w:pBdr>
-          <w:top w:val="nil"/>
-          <w:left w:val="nil"/>
-          <w:bottom w:val="nil"/>
-          <w:right w:val="nil"/>
-          <w:between w:val="nil"/>
-        </w:pBdr>
-        <w:spacing w:after="0" w:line="480" w:lineRule="auto"/>
-        <w:ind w:left="851" w:firstLine="709"/>
-        <w:jc w:val="both"/>
-        <w:rPr>
-          <w:rFonts w:ascii="Times New Roman" w:eastAsia="Times New Roman" w:hAnsi="Times New Roman"/>
-          <w:i/>
-          <w:color w:val="000000"/>
-          <w:sz w:val="24"/>
-          <w:szCs w:val="24"/>
-        </w:rPr>
-      </w:pPr>
-    </w:p>
-    <w:p>
-      <w:pPr>
         <w:numPr>
           <w:ilvl w:val="1"/>
           <w:numId w:val="7"/>
@@ -7813,7 +7845,6 @@
           <w:sz w:val="24"/>
           <w:szCs w:val="24"/>
         </w:rPr>
-        <w:lastRenderedPageBreak/>
         <w:t>Perangkat Lunak</w:t>
       </w:r>
     </w:p>
@@ -7867,6 +7898,7 @@
           <w:sz w:val="24"/>
           <w:szCs w:val="24"/>
         </w:rPr>
+        <w:lastRenderedPageBreak/>
         <w:t>Sistem Operasi, Windows 10 Pro.</w:t>
       </w:r>
     </w:p>
@@ -8238,17 +8270,7 @@
           <w:sz w:val="24"/>
           <w:szCs w:val="24"/>
         </w:rPr>
-        <w:t xml:space="preserve">Dalam penelitian ini, penulis menggunakan metode analisis kualitatif. Analisis kualitatif adalah prosedur penelitian yang bermaksud untuk memahami fenomena tentang apa yang dialami oleh subjek </w:t>
-      </w:r>
-      <w:r>
-        <w:rPr>
-          <w:rFonts w:ascii="Times New Roman" w:eastAsia="Times New Roman" w:hAnsi="Times New Roman"/>
-          <w:color w:val="000000"/>
-          <w:sz w:val="24"/>
-          <w:szCs w:val="24"/>
-        </w:rPr>
-        <w:lastRenderedPageBreak/>
-        <w:t xml:space="preserve">penelitian misalnya perilaku, persepsi, motivasi, tindakan, dan lain lain. Secara </w:t>
+        <w:t xml:space="preserve">Dalam penelitian ini, penulis menggunakan metode analisis kualitatif. Analisis kualitatif adalah prosedur penelitian yang bermaksud untuk memahami fenomena tentang apa yang dialami oleh subjek penelitian misalnya perilaku, persepsi, motivasi, tindakan, dan lain lain. Secara </w:t>
       </w:r>
       <w:r>
         <w:rPr>
@@ -8300,6 +8322,7 @@
           <w:sz w:val="24"/>
           <w:szCs w:val="24"/>
         </w:rPr>
+        <w:lastRenderedPageBreak/>
         <w:t>Metode Pengembangan Sistem</w:t>
       </w:r>
     </w:p>
@@ -8668,7 +8691,6 @@
           <w:sz w:val="24"/>
           <w:szCs w:val="24"/>
         </w:rPr>
-        <w:lastRenderedPageBreak/>
         <w:t xml:space="preserve">Seluruh kebutuhan </w:t>
       </w:r>
       <w:r>
@@ -8720,6 +8742,7 @@
           <w:sz w:val="24"/>
           <w:szCs w:val="24"/>
         </w:rPr>
+        <w:lastRenderedPageBreak/>
         <w:t>System and Software Design</w:t>
       </w:r>
     </w:p>
@@ -8998,16 +9021,7 @@
           <w:sz w:val="24"/>
           <w:szCs w:val="24"/>
         </w:rPr>
-        <w:t xml:space="preserve">Digunakan untuk menguji fungsi-fungsi khusus dari perangkat lunak yang dirancang. </w:t>
-      </w:r>
-      <w:r>
-        <w:rPr>
-          <w:rFonts w:ascii="Times New Roman" w:eastAsia="Times New Roman" w:hAnsi="Times New Roman"/>
-          <w:sz w:val="24"/>
-          <w:szCs w:val="24"/>
-        </w:rPr>
-        <w:lastRenderedPageBreak/>
-        <w:t>Kebenaran perangkat lunak yang diuji hanya dilihat berdasarkan keluaran yang dihasilkan dari data atau kondisi masukan yang diberikan.</w:t>
+        <w:t>Digunakan untuk menguji fungsi-fungsi khusus dari perangkat lunak yang dirancang. Kebenaran perangkat lunak yang diuji hanya dilihat berdasarkan keluaran yang dihasilkan dari data atau kondisi masukan yang diberikan.</w:t>
       </w:r>
     </w:p>
     <w:p>
@@ -9042,6 +9056,7 @@
           <w:sz w:val="24"/>
           <w:szCs w:val="24"/>
         </w:rPr>
+        <w:lastRenderedPageBreak/>
         <w:t>Operation and Maintenance</w:t>
       </w:r>
     </w:p>
@@ -9130,26 +9145,6 @@
         </w:rPr>
         <w:t>dengan menambahkan fitur baru kedalam sistem tanpa mengganggu proses yang sedang berjalan.</w:t>
       </w:r>
-    </w:p>
-    <w:p>
-      <w:pPr>
-        <w:pBdr>
-          <w:top w:val="nil"/>
-          <w:left w:val="nil"/>
-          <w:bottom w:val="nil"/>
-          <w:right w:val="nil"/>
-          <w:between w:val="nil"/>
-        </w:pBdr>
-        <w:spacing w:after="0" w:line="480" w:lineRule="auto"/>
-        <w:ind w:left="1560"/>
-        <w:jc w:val="both"/>
-        <w:rPr>
-          <w:rFonts w:ascii="Times New Roman" w:eastAsia="Times New Roman" w:hAnsi="Times New Roman"/>
-          <w:color w:val="000000"/>
-          <w:sz w:val="24"/>
-          <w:szCs w:val="24"/>
-        </w:rPr>
-      </w:pPr>
     </w:p>
     <w:p>
       <w:pPr>
@@ -9279,17 +9274,7 @@
           <w:sz w:val="24"/>
           <w:szCs w:val="24"/>
         </w:rPr>
-        <w:t xml:space="preserve">merupakan pengujian untuk mengetahui apakah semua fungsi perangkat lunak telah berjalan </w:t>
-      </w:r>
-      <w:r>
-        <w:rPr>
-          <w:rFonts w:ascii="Times New Roman" w:eastAsia="Times New Roman" w:hAnsi="Times New Roman"/>
-          <w:color w:val="000000"/>
-          <w:sz w:val="24"/>
-          <w:szCs w:val="24"/>
-        </w:rPr>
-        <w:lastRenderedPageBreak/>
-        <w:t>semestinya sesuai dengan kebutuhan fungsional yang telah didefinisikan. Cara pengujian hanya dilakukan dengan menjalankan atau mengeksekusi unit ataupun modul, kemudian diamati apakah hasil dari unit tersebut sesuai dengan proses bisnis yang diinginkan (Fatta, 2007).</w:t>
+        <w:t>merupakan pengujian untuk mengetahui apakah semua fungsi perangkat lunak telah berjalan semestinya sesuai dengan kebutuhan fungsional yang telah didefinisikan. Cara pengujian hanya dilakukan dengan menjalankan atau mengeksekusi unit ataupun modul, kemudian diamati apakah hasil dari unit tersebut sesuai dengan proses bisnis yang diinginkan (Fatta, 2007).</w:t>
       </w:r>
     </w:p>
     <w:tbl>
@@ -9359,8 +9344,8 @@
                 <w:szCs w:val="24"/>
               </w:rPr>
             </w:pPr>
-            <w:bookmarkStart w:id="1" w:name="_heading=h.gjdgxs" w:colFirst="0" w:colLast="0"/>
-            <w:bookmarkEnd w:id="1"/>
+            <w:bookmarkStart w:id="0" w:name="_heading=h.gjdgxs" w:colFirst="0" w:colLast="0"/>
+            <w:bookmarkEnd w:id="0"/>
           </w:p>
           <w:p>
             <w:pPr>
@@ -12411,7 +12396,6 @@
           <w:sz w:val="24"/>
           <w:szCs w:val="24"/>
         </w:rPr>
-        <w:lastRenderedPageBreak/>
         <w:t>Dalam bab ini akan diuraikan tentang teori–teori yang digunakan dalam pembahasan penulisan skripsi ini dan sumber-sumber dari teori tersebut.</w:t>
       </w:r>
     </w:p>
@@ -12461,6 +12445,7 @@
           <w:sz w:val="24"/>
           <w:szCs w:val="24"/>
         </w:rPr>
+        <w:lastRenderedPageBreak/>
         <w:t xml:space="preserve">Dalam bab ini akan menjelaskan tentang tata cara yang digunakan dalam penelitian berdasarkan metodologi penelitian yang dipilih. Metode yang digunakan antara lain metode pengumpulan data, metode observasi, dan </w:t>
       </w:r>
       <w:r>
@@ -12619,6 +12604,23 @@
     </w:p>
     <w:p>
       <w:pPr>
+        <w:rPr>
+          <w:rFonts w:ascii="Times New Roman" w:eastAsia="Times New Roman" w:hAnsi="Times New Roman"/>
+          <w:sz w:val="24"/>
+          <w:szCs w:val="24"/>
+        </w:rPr>
+      </w:pPr>
+      <w:r>
+        <w:rPr>
+          <w:rFonts w:ascii="Times New Roman" w:eastAsia="Times New Roman" w:hAnsi="Times New Roman"/>
+          <w:sz w:val="24"/>
+          <w:szCs w:val="24"/>
+        </w:rPr>
+        <w:br w:type="page"/>
+      </w:r>
+    </w:p>
+    <w:p>
+      <w:pPr>
         <w:spacing w:after="0" w:line="480" w:lineRule="auto"/>
         <w:jc w:val="center"/>
         <w:rPr>
@@ -12635,6 +12637,7 @@
           <w:sz w:val="24"/>
           <w:szCs w:val="24"/>
         </w:rPr>
+        <w:lastRenderedPageBreak/>
         <w:t>DAFTAR PUSTAKA</w:t>
       </w:r>
     </w:p>
@@ -12649,8 +12652,8 @@
           <w:szCs w:val="24"/>
         </w:rPr>
       </w:pPr>
-      <w:bookmarkStart w:id="2" w:name="_heading=h.30j0zll" w:colFirst="0" w:colLast="0"/>
-      <w:bookmarkEnd w:id="2"/>
+      <w:bookmarkStart w:id="1" w:name="_heading=h.30j0zll" w:colFirst="0" w:colLast="0"/>
+      <w:bookmarkEnd w:id="1"/>
       <w:r>
         <w:rPr>
           <w:rFonts w:ascii="Times New Roman" w:eastAsia="Times New Roman" w:hAnsi="Times New Roman"/>
@@ -12705,16 +12708,7 @@
           <w:sz w:val="24"/>
           <w:szCs w:val="24"/>
         </w:rPr>
-        <w:t xml:space="preserve">Amalia, Yulia Rizki. 2018. “Penerapan Data Mining Untuk Prediksi Penjualan Produk Elektronik Terlaris Menggunakan Metode K-Nearest Neighbor </w:t>
-      </w:r>
-      <w:r>
-        <w:rPr>
-          <w:rFonts w:ascii="Times New Roman" w:eastAsia="Times New Roman" w:hAnsi="Times New Roman"/>
-          <w:sz w:val="24"/>
-          <w:szCs w:val="24"/>
-        </w:rPr>
-        <w:lastRenderedPageBreak/>
-        <w:t>(Studi Kasus: PT. Bintang Multi Sarana Palembang)”, Skripsi. Palembang:  Universitas Islam Negeri Raden Fatah.</w:t>
+        <w:t>Amalia, Yulia Rizki. 2018. “Penerapan Data Mining Untuk Prediksi Penjualan Produk Elektronik Terlaris Menggunakan Metode K-Nearest Neighbor (Studi Kasus: PT. Bintang Multi Sarana Palembang)”, Skripsi. Palembang:  Universitas Islam Negeri Raden Fatah.</w:t>
       </w:r>
     </w:p>
     <w:p>
@@ -12745,25 +12739,80 @@
           <w:rFonts w:ascii="Times New Roman" w:eastAsia="Times New Roman" w:hAnsi="Times New Roman"/>
           <w:sz w:val="24"/>
           <w:szCs w:val="24"/>
-        </w:rPr>
-        <w:t xml:space="preserve">Arief, M.Rudyanto. 2011. </w:t>
-      </w:r>
-      <w:r>
-        <w:rPr>
-          <w:rFonts w:ascii="Times New Roman" w:eastAsia="Times New Roman" w:hAnsi="Times New Roman"/>
-          <w:i/>
-          <w:sz w:val="24"/>
-          <w:szCs w:val="24"/>
-        </w:rPr>
-        <w:t>Pemrograman Web Dinamis Menggunakan PHP dan MYSQL</w:t>
-      </w:r>
-      <w:r>
-        <w:rPr>
-          <w:rFonts w:ascii="Times New Roman" w:eastAsia="Times New Roman" w:hAnsi="Times New Roman"/>
-          <w:sz w:val="24"/>
-          <w:szCs w:val="24"/>
-        </w:rPr>
-        <w:t>.  Yogyakarta: Andi Offset.</w:t>
+          <w:lang w:val="en-US"/>
+        </w:rPr>
+        <w:t>Eriyanto</w:t>
+      </w:r>
+      <w:r>
+        <w:rPr>
+          <w:rFonts w:ascii="Times New Roman" w:eastAsia="Times New Roman" w:hAnsi="Times New Roman"/>
+          <w:sz w:val="24"/>
+          <w:szCs w:val="24"/>
+        </w:rPr>
+        <w:t xml:space="preserve">, </w:t>
+      </w:r>
+      <w:r>
+        <w:rPr>
+          <w:rFonts w:ascii="Times New Roman" w:eastAsia="Times New Roman" w:hAnsi="Times New Roman"/>
+          <w:sz w:val="24"/>
+          <w:szCs w:val="24"/>
+          <w:lang w:val="en-US"/>
+        </w:rPr>
+        <w:t>Ocki</w:t>
+      </w:r>
+      <w:r>
+        <w:rPr>
+          <w:rFonts w:ascii="Times New Roman" w:eastAsia="Times New Roman" w:hAnsi="Times New Roman"/>
+          <w:sz w:val="24"/>
+          <w:szCs w:val="24"/>
+        </w:rPr>
+        <w:t>. 2012</w:t>
+      </w:r>
+      <w:r>
+        <w:rPr>
+          <w:rFonts w:ascii="Times New Roman" w:eastAsia="Times New Roman" w:hAnsi="Times New Roman"/>
+          <w:sz w:val="24"/>
+          <w:szCs w:val="24"/>
+        </w:rPr>
+        <w:t xml:space="preserve">. </w:t>
+      </w:r>
+      <w:r>
+        <w:rPr>
+          <w:rFonts w:ascii="Times New Roman" w:eastAsia="Times New Roman" w:hAnsi="Times New Roman"/>
+          <w:i/>
+          <w:sz w:val="24"/>
+          <w:szCs w:val="24"/>
+          <w:lang w:val="en-US"/>
+        </w:rPr>
+        <w:t>Analisi Peramalan Penjualan Handp</w:t>
+      </w:r>
+      <w:r>
+        <w:rPr>
+          <w:rFonts w:ascii="Times New Roman" w:eastAsia="Times New Roman" w:hAnsi="Times New Roman"/>
+          <w:i/>
+          <w:sz w:val="24"/>
+          <w:szCs w:val="24"/>
+          <w:lang w:val="en-US"/>
+        </w:rPr>
+        <w:t>h</w:t>
+      </w:r>
+      <w:r>
+        <w:rPr>
+          <w:rFonts w:ascii="Times New Roman" w:eastAsia="Times New Roman" w:hAnsi="Times New Roman"/>
+          <w:i/>
+          <w:sz w:val="24"/>
+          <w:szCs w:val="24"/>
+          <w:lang w:val="en-US"/>
+        </w:rPr>
+        <w:t>one Blackberry Pada PT. Seluler Shop Mall</w:t>
+      </w:r>
+      <w:r>
+        <w:rPr>
+          <w:rFonts w:ascii="Times New Roman" w:eastAsia="Times New Roman" w:hAnsi="Times New Roman"/>
+          <w:sz w:val="24"/>
+          <w:szCs w:val="24"/>
+        </w:rPr>
+        <w:t>.</w:t>
       </w:r>
     </w:p>
     <w:p>
@@ -12795,24 +12844,24 @@
           <w:sz w:val="24"/>
           <w:szCs w:val="24"/>
         </w:rPr>
-        <w:t xml:space="preserve">Handoko, T. Hani. 1995. </w:t>
-      </w:r>
-      <w:r>
-        <w:rPr>
-          <w:rFonts w:ascii="Times New Roman" w:eastAsia="Times New Roman" w:hAnsi="Times New Roman"/>
-          <w:i/>
-          <w:sz w:val="24"/>
-          <w:szCs w:val="24"/>
-        </w:rPr>
-        <w:t>Manajemen Personalia dan Sumber Daya Manusia</w:t>
-      </w:r>
-      <w:r>
-        <w:rPr>
-          <w:rFonts w:ascii="Times New Roman" w:eastAsia="Times New Roman" w:hAnsi="Times New Roman"/>
-          <w:sz w:val="24"/>
-          <w:szCs w:val="24"/>
-        </w:rPr>
-        <w:t>. Yogyakarta : BPFE.</w:t>
+        <w:t xml:space="preserve">Arief, M.Rudyanto. 2011. </w:t>
+      </w:r>
+      <w:r>
+        <w:rPr>
+          <w:rFonts w:ascii="Times New Roman" w:eastAsia="Times New Roman" w:hAnsi="Times New Roman"/>
+          <w:i/>
+          <w:sz w:val="24"/>
+          <w:szCs w:val="24"/>
+        </w:rPr>
+        <w:t>Pemrograman Web Dinamis Menggunakan PHP dan MYSQL</w:t>
+      </w:r>
+      <w:r>
+        <w:rPr>
+          <w:rFonts w:ascii="Times New Roman" w:eastAsia="Times New Roman" w:hAnsi="Times New Roman"/>
+          <w:sz w:val="24"/>
+          <w:szCs w:val="24"/>
+        </w:rPr>
+        <w:t>.  Yogyakarta: Andi Offset.</w:t>
       </w:r>
     </w:p>
     <w:p>
@@ -12844,24 +12893,24 @@
           <w:sz w:val="24"/>
           <w:szCs w:val="24"/>
         </w:rPr>
-        <w:t xml:space="preserve">Hanif Al Fatta. 2007. </w:t>
-      </w:r>
-      <w:r>
-        <w:rPr>
-          <w:rFonts w:ascii="Times New Roman" w:eastAsia="Times New Roman" w:hAnsi="Times New Roman"/>
-          <w:i/>
-          <w:sz w:val="24"/>
-          <w:szCs w:val="24"/>
-        </w:rPr>
-        <w:t>Analisis dan Perancangan Sistem Informasi</w:t>
-      </w:r>
-      <w:r>
-        <w:rPr>
-          <w:rFonts w:ascii="Times New Roman" w:eastAsia="Times New Roman" w:hAnsi="Times New Roman"/>
-          <w:sz w:val="24"/>
-          <w:szCs w:val="24"/>
-        </w:rPr>
-        <w:t>. Yogyakarta: Andi Offset.</w:t>
+        <w:t xml:space="preserve">Handoko, T. Hani. 1995. </w:t>
+      </w:r>
+      <w:r>
+        <w:rPr>
+          <w:rFonts w:ascii="Times New Roman" w:eastAsia="Times New Roman" w:hAnsi="Times New Roman"/>
+          <w:i/>
+          <w:sz w:val="24"/>
+          <w:szCs w:val="24"/>
+        </w:rPr>
+        <w:t>Manajemen Personalia dan Sumber Daya Manusia</w:t>
+      </w:r>
+      <w:r>
+        <w:rPr>
+          <w:rFonts w:ascii="Times New Roman" w:eastAsia="Times New Roman" w:hAnsi="Times New Roman"/>
+          <w:sz w:val="24"/>
+          <w:szCs w:val="24"/>
+        </w:rPr>
+        <w:t>. Yogyakarta : BPFE.</w:t>
       </w:r>
     </w:p>
     <w:p>
@@ -12879,6 +12928,55 @@
     <w:p>
       <w:pPr>
         <w:spacing w:after="0" w:line="240" w:lineRule="auto"/>
+        <w:ind w:left="810" w:hanging="720"/>
+        <w:jc w:val="both"/>
+        <w:rPr>
+          <w:rFonts w:ascii="Times New Roman" w:eastAsia="Times New Roman" w:hAnsi="Times New Roman"/>
+          <w:sz w:val="24"/>
+          <w:szCs w:val="24"/>
+        </w:rPr>
+      </w:pPr>
+      <w:r>
+        <w:rPr>
+          <w:rFonts w:ascii="Times New Roman" w:eastAsia="Times New Roman" w:hAnsi="Times New Roman"/>
+          <w:sz w:val="24"/>
+          <w:szCs w:val="24"/>
+        </w:rPr>
+        <w:t xml:space="preserve">Hanif Al Fatta. 2007. </w:t>
+      </w:r>
+      <w:r>
+        <w:rPr>
+          <w:rFonts w:ascii="Times New Roman" w:eastAsia="Times New Roman" w:hAnsi="Times New Roman"/>
+          <w:i/>
+          <w:sz w:val="24"/>
+          <w:szCs w:val="24"/>
+        </w:rPr>
+        <w:t>Analisis dan Perancangan Sistem Informasi</w:t>
+      </w:r>
+      <w:r>
+        <w:rPr>
+          <w:rFonts w:ascii="Times New Roman" w:eastAsia="Times New Roman" w:hAnsi="Times New Roman"/>
+          <w:sz w:val="24"/>
+          <w:szCs w:val="24"/>
+        </w:rPr>
+        <w:t>. Yogyakarta: Andi Offset.</w:t>
+      </w:r>
+    </w:p>
+    <w:p>
+      <w:pPr>
+        <w:spacing w:after="0" w:line="240" w:lineRule="auto"/>
+        <w:ind w:left="810" w:hanging="720"/>
+        <w:jc w:val="both"/>
+        <w:rPr>
+          <w:rFonts w:ascii="Times New Roman" w:eastAsia="Times New Roman" w:hAnsi="Times New Roman"/>
+          <w:sz w:val="24"/>
+          <w:szCs w:val="24"/>
+        </w:rPr>
+      </w:pPr>
+    </w:p>
+    <w:p>
+      <w:pPr>
+        <w:spacing w:after="0" w:line="240" w:lineRule="auto"/>
         <w:ind w:left="851" w:hanging="761"/>
         <w:jc w:val="both"/>
         <w:rPr>
@@ -13236,6 +13334,7 @@
           <w:sz w:val="24"/>
           <w:szCs w:val="24"/>
         </w:rPr>
+        <w:lastRenderedPageBreak/>
         <w:t xml:space="preserve">Masrur, Mukhamad. 2015. </w:t>
       </w:r>
       <w:r>
@@ -13254,6 +13353,154 @@
           <w:szCs w:val="24"/>
         </w:rPr>
         <w:t>, Yogyakarta : Andi Offset.</w:t>
+      </w:r>
+    </w:p>
+    <w:p>
+      <w:pPr>
+        <w:spacing w:after="0" w:line="240" w:lineRule="auto"/>
+        <w:ind w:left="720" w:hanging="630"/>
+        <w:jc w:val="both"/>
+        <w:rPr>
+          <w:rFonts w:ascii="Times New Roman" w:eastAsia="Times New Roman" w:hAnsi="Times New Roman"/>
+          <w:sz w:val="24"/>
+          <w:szCs w:val="24"/>
+        </w:rPr>
+      </w:pPr>
+    </w:p>
+    <w:p>
+      <w:pPr>
+        <w:spacing w:after="0" w:line="240" w:lineRule="auto"/>
+        <w:ind w:left="720" w:hanging="630"/>
+        <w:jc w:val="both"/>
+        <w:rPr>
+          <w:rFonts w:ascii="Times New Roman" w:eastAsia="Times New Roman" w:hAnsi="Times New Roman"/>
+          <w:sz w:val="24"/>
+          <w:szCs w:val="24"/>
+        </w:rPr>
+      </w:pPr>
+      <w:r>
+        <w:rPr>
+          <w:rFonts w:ascii="Times New Roman" w:eastAsia="Times New Roman" w:hAnsi="Times New Roman"/>
+          <w:sz w:val="24"/>
+          <w:szCs w:val="24"/>
+          <w:lang w:val="en-US"/>
+        </w:rPr>
+        <w:t>Mulya</w:t>
+      </w:r>
+      <w:r>
+        <w:rPr>
+          <w:rFonts w:ascii="Times New Roman" w:eastAsia="Times New Roman" w:hAnsi="Times New Roman"/>
+          <w:sz w:val="24"/>
+          <w:szCs w:val="24"/>
+        </w:rPr>
+        <w:t xml:space="preserve">, </w:t>
+      </w:r>
+      <w:r>
+        <w:rPr>
+          <w:rFonts w:ascii="Times New Roman" w:eastAsia="Times New Roman" w:hAnsi="Times New Roman"/>
+          <w:sz w:val="24"/>
+          <w:szCs w:val="24"/>
+          <w:lang w:val="en-US"/>
+        </w:rPr>
+        <w:t>Hadri</w:t>
+      </w:r>
+      <w:r>
+        <w:rPr>
+          <w:rFonts w:ascii="Times New Roman" w:eastAsia="Times New Roman" w:hAnsi="Times New Roman"/>
+          <w:sz w:val="24"/>
+          <w:szCs w:val="24"/>
+        </w:rPr>
+        <w:t>. 20</w:t>
+      </w:r>
+      <w:r>
+        <w:rPr>
+          <w:rFonts w:ascii="Times New Roman" w:eastAsia="Times New Roman" w:hAnsi="Times New Roman"/>
+          <w:sz w:val="24"/>
+          <w:szCs w:val="24"/>
+        </w:rPr>
+        <w:t>10</w:t>
+      </w:r>
+      <w:r>
+        <w:rPr>
+          <w:rFonts w:ascii="Times New Roman" w:eastAsia="Times New Roman" w:hAnsi="Times New Roman"/>
+          <w:sz w:val="24"/>
+          <w:szCs w:val="24"/>
+        </w:rPr>
+        <w:t xml:space="preserve">. </w:t>
+      </w:r>
+      <w:r>
+        <w:rPr>
+          <w:rFonts w:ascii="Times New Roman" w:eastAsia="Times New Roman" w:hAnsi="Times New Roman"/>
+          <w:i/>
+          <w:sz w:val="24"/>
+          <w:szCs w:val="24"/>
+          <w:lang w:val="en-US"/>
+        </w:rPr>
+        <w:t>Memahami Akuntansi Dasar</w:t>
+      </w:r>
+      <w:bookmarkStart w:id="2" w:name="_GoBack"/>
+      <w:bookmarkEnd w:id="2"/>
+      <w:r>
+        <w:rPr>
+          <w:rFonts w:ascii="Times New Roman" w:eastAsia="Times New Roman" w:hAnsi="Times New Roman"/>
+          <w:i/>
+          <w:sz w:val="24"/>
+          <w:szCs w:val="24"/>
+          <w:lang w:val="en-US"/>
+        </w:rPr>
+        <w:t>:</w:t>
+      </w:r>
+      <w:r>
+        <w:rPr>
+          <w:rFonts w:ascii="Times New Roman" w:eastAsia="Times New Roman" w:hAnsi="Times New Roman"/>
+          <w:i/>
+          <w:sz w:val="24"/>
+          <w:szCs w:val="24"/>
+          <w:lang w:val="en-US"/>
+        </w:rPr>
+        <w:t xml:space="preserve"> Pendekatan Teknis Siklus Akuntansi</w:t>
+      </w:r>
+      <w:r>
+        <w:rPr>
+          <w:rFonts w:ascii="Times New Roman" w:eastAsia="Times New Roman" w:hAnsi="Times New Roman"/>
+          <w:sz w:val="24"/>
+          <w:szCs w:val="24"/>
+        </w:rPr>
+        <w:t xml:space="preserve">, </w:t>
+      </w:r>
+      <w:r>
+        <w:rPr>
+          <w:rFonts w:ascii="Times New Roman" w:eastAsia="Times New Roman" w:hAnsi="Times New Roman"/>
+          <w:sz w:val="24"/>
+          <w:szCs w:val="24"/>
+          <w:lang w:val="en-US"/>
+        </w:rPr>
+        <w:t>Bogor</w:t>
+      </w:r>
+      <w:r>
+        <w:rPr>
+          <w:rFonts w:ascii="Times New Roman" w:eastAsia="Times New Roman" w:hAnsi="Times New Roman"/>
+          <w:sz w:val="24"/>
+          <w:szCs w:val="24"/>
+        </w:rPr>
+        <w:t xml:space="preserve"> : </w:t>
+      </w:r>
+      <w:r>
+        <w:rPr>
+          <w:rFonts w:ascii="Times New Roman" w:eastAsia="Times New Roman" w:hAnsi="Times New Roman"/>
+          <w:sz w:val="24"/>
+          <w:szCs w:val="24"/>
+          <w:lang w:val="en-US"/>
+        </w:rPr>
+        <w:t>Mitra Wacana Media</w:t>
+      </w:r>
+      <w:r>
+        <w:rPr>
+          <w:rFonts w:ascii="Times New Roman" w:eastAsia="Times New Roman" w:hAnsi="Times New Roman"/>
+          <w:sz w:val="24"/>
+          <w:szCs w:val="24"/>
+        </w:rPr>
+        <w:t>.</w:t>
       </w:r>
     </w:p>
     <w:p>
@@ -13887,6 +14134,7 @@
           <w:sz w:val="24"/>
           <w:szCs w:val="24"/>
         </w:rPr>
+        <w:lastRenderedPageBreak/>
         <w:t xml:space="preserve">Zaki, Ali. 2009. </w:t>
       </w:r>
       <w:r>

</xml_diff>